<commit_message>
Arrows, Documentation, tried gluLookAt
</commit_message>
<xml_diff>
--- a/documentation/Protokoll.docx
+++ b/documentation/Protokoll.docx
@@ -523,7 +523,7 @@
             </w:rPr>
             <w:fldChar w:fldCharType="separate"/>
           </w:r>
-          <w:hyperlink w:anchor="_Toc436083113" w:history="1">
+          <w:hyperlink w:anchor="_Toc436755203" w:history="1">
             <w:r>
               <w:rPr>
                 <w:rStyle w:val="Hyperlink"/>
@@ -571,7 +571,7 @@
                 <w:noProof/>
                 <w:webHidden/>
               </w:rPr>
-              <w:instrText xml:space="preserve"> PAGEREF _Toc436083113 \h </w:instrText>
+              <w:instrText xml:space="preserve"> PAGEREF _Toc436755203 \h </w:instrText>
             </w:r>
             <w:r>
               <w:rPr>
@@ -621,7 +621,7 @@
               <w:lang w:eastAsia="de-AT"/>
             </w:rPr>
           </w:pPr>
-          <w:hyperlink w:anchor="_Toc436083114" w:history="1">
+          <w:hyperlink w:anchor="_Toc436755204" w:history="1">
             <w:r>
               <w:rPr>
                 <w:rStyle w:val="Hyperlink"/>
@@ -670,7 +670,7 @@
                 <w:noProof/>
                 <w:webHidden/>
               </w:rPr>
-              <w:instrText xml:space="preserve"> PAGEREF _Toc436083114 \h </w:instrText>
+              <w:instrText xml:space="preserve"> PAGEREF _Toc436755204 \h </w:instrText>
             </w:r>
             <w:r>
               <w:rPr>
@@ -720,7 +720,7 @@
               <w:lang w:eastAsia="de-AT"/>
             </w:rPr>
           </w:pPr>
-          <w:hyperlink w:anchor="_Toc436083115" w:history="1">
+          <w:hyperlink w:anchor="_Toc436755205" w:history="1">
             <w:r>
               <w:rPr>
                 <w:rStyle w:val="Hyperlink"/>
@@ -769,7 +769,7 @@
                 <w:noProof/>
                 <w:webHidden/>
               </w:rPr>
-              <w:instrText xml:space="preserve"> PAGEREF _Toc436083115 \h </w:instrText>
+              <w:instrText xml:space="preserve"> PAGEREF _Toc436755205 \h </w:instrText>
             </w:r>
             <w:r>
               <w:rPr>
@@ -819,7 +819,7 @@
               <w:lang w:eastAsia="de-AT"/>
             </w:rPr>
           </w:pPr>
-          <w:hyperlink w:anchor="_Toc436083116" w:history="1">
+          <w:hyperlink w:anchor="_Toc436755206" w:history="1">
             <w:r>
               <w:rPr>
                 <w:rStyle w:val="Hyperlink"/>
@@ -868,7 +868,7 @@
                 <w:noProof/>
                 <w:webHidden/>
               </w:rPr>
-              <w:instrText xml:space="preserve"> PAGEREF _Toc436083116 \h </w:instrText>
+              <w:instrText xml:space="preserve"> PAGEREF _Toc436755206 \h </w:instrText>
             </w:r>
             <w:r>
               <w:rPr>
@@ -914,7 +914,7 @@
               <w:lang w:eastAsia="de-AT"/>
             </w:rPr>
           </w:pPr>
-          <w:hyperlink w:anchor="_Toc436083117" w:history="1">
+          <w:hyperlink w:anchor="_Toc436755207" w:history="1">
             <w:r>
               <w:rPr>
                 <w:rStyle w:val="Hyperlink"/>
@@ -960,7 +960,7 @@
                 <w:noProof/>
                 <w:webHidden/>
               </w:rPr>
-              <w:instrText xml:space="preserve"> PAGEREF _Toc436083117 \h </w:instrText>
+              <w:instrText xml:space="preserve"> PAGEREF _Toc436755207 \h </w:instrText>
             </w:r>
             <w:r>
               <w:rPr>
@@ -1006,7 +1006,7 @@
               <w:lang w:eastAsia="de-AT"/>
             </w:rPr>
           </w:pPr>
-          <w:hyperlink w:anchor="_Toc436083118" w:history="1">
+          <w:hyperlink w:anchor="_Toc436755208" w:history="1">
             <w:r>
               <w:rPr>
                 <w:rStyle w:val="Hyperlink"/>
@@ -1052,7 +1052,7 @@
                 <w:noProof/>
                 <w:webHidden/>
               </w:rPr>
-              <w:instrText xml:space="preserve"> PAGEREF _Toc436083118 \h </w:instrText>
+              <w:instrText xml:space="preserve"> PAGEREF _Toc436755208 \h </w:instrText>
             </w:r>
             <w:r>
               <w:rPr>
@@ -1098,7 +1098,7 @@
               <w:lang w:eastAsia="de-AT"/>
             </w:rPr>
           </w:pPr>
-          <w:hyperlink w:anchor="_Toc436083119" w:history="1">
+          <w:hyperlink w:anchor="_Toc436755209" w:history="1">
             <w:r>
               <w:rPr>
                 <w:rStyle w:val="Hyperlink"/>
@@ -1144,7 +1144,7 @@
                 <w:noProof/>
                 <w:webHidden/>
               </w:rPr>
-              <w:instrText xml:space="preserve"> PAGEREF _Toc436083119 \h </w:instrText>
+              <w:instrText xml:space="preserve"> PAGEREF _Toc436755209 \h </w:instrText>
             </w:r>
             <w:r>
               <w:rPr>
@@ -1190,7 +1190,7 @@
               <w:lang w:eastAsia="de-AT"/>
             </w:rPr>
           </w:pPr>
-          <w:hyperlink w:anchor="_Toc436083120" w:history="1">
+          <w:hyperlink w:anchor="_Toc436755210" w:history="1">
             <w:r>
               <w:rPr>
                 <w:rStyle w:val="Hyperlink"/>
@@ -1236,7 +1236,7 @@
                 <w:noProof/>
                 <w:webHidden/>
               </w:rPr>
-              <w:instrText xml:space="preserve"> PAGEREF _Toc436083120 \h </w:instrText>
+              <w:instrText xml:space="preserve"> PAGEREF _Toc436755210 \h </w:instrText>
             </w:r>
             <w:r>
               <w:rPr>
@@ -1282,7 +1282,7 @@
               <w:lang w:eastAsia="de-AT"/>
             </w:rPr>
           </w:pPr>
-          <w:hyperlink w:anchor="_Toc436083121" w:history="1">
+          <w:hyperlink w:anchor="_Toc436755211" w:history="1">
             <w:r>
               <w:rPr>
                 <w:rStyle w:val="Hyperlink"/>
@@ -1328,7 +1328,7 @@
                 <w:noProof/>
                 <w:webHidden/>
               </w:rPr>
-              <w:instrText xml:space="preserve"> PAGEREF _Toc436083121 \h </w:instrText>
+              <w:instrText xml:space="preserve"> PAGEREF _Toc436755211 \h </w:instrText>
             </w:r>
             <w:r>
               <w:rPr>
@@ -1374,7 +1374,7 @@
               <w:lang w:eastAsia="de-AT"/>
             </w:rPr>
           </w:pPr>
-          <w:hyperlink w:anchor="_Toc436083122" w:history="1">
+          <w:hyperlink w:anchor="_Toc436755212" w:history="1">
             <w:r>
               <w:rPr>
                 <w:rStyle w:val="Hyperlink"/>
@@ -1420,7 +1420,7 @@
                 <w:noProof/>
                 <w:webHidden/>
               </w:rPr>
-              <w:instrText xml:space="preserve"> PAGEREF _Toc436083122 \h </w:instrText>
+              <w:instrText xml:space="preserve"> PAGEREF _Toc436755212 \h </w:instrText>
             </w:r>
             <w:r>
               <w:rPr>
@@ -1466,7 +1466,7 @@
               <w:lang w:eastAsia="de-AT"/>
             </w:rPr>
           </w:pPr>
-          <w:hyperlink w:anchor="_Toc436083123" w:history="1">
+          <w:hyperlink w:anchor="_Toc436755213" w:history="1">
             <w:r>
               <w:rPr>
                 <w:rStyle w:val="Hyperlink"/>
@@ -1512,7 +1512,7 @@
                 <w:noProof/>
                 <w:webHidden/>
               </w:rPr>
-              <w:instrText xml:space="preserve"> PAGEREF _Toc436083123 \h </w:instrText>
+              <w:instrText xml:space="preserve"> PAGEREF _Toc436755213 \h </w:instrText>
             </w:r>
             <w:r>
               <w:rPr>
@@ -1562,7 +1562,7 @@
               <w:lang w:eastAsia="de-AT"/>
             </w:rPr>
           </w:pPr>
-          <w:hyperlink w:anchor="_Toc436083124" w:history="1">
+          <w:hyperlink w:anchor="_Toc436755214" w:history="1">
             <w:r>
               <w:rPr>
                 <w:rStyle w:val="Hyperlink"/>
@@ -1611,7 +1611,7 @@
                 <w:noProof/>
                 <w:webHidden/>
               </w:rPr>
-              <w:instrText xml:space="preserve"> PAGEREF _Toc436083124 \h </w:instrText>
+              <w:instrText xml:space="preserve"> PAGEREF _Toc436755214 \h </w:instrText>
             </w:r>
             <w:r>
               <w:rPr>
@@ -1657,7 +1657,7 @@
               <w:lang w:eastAsia="de-AT"/>
             </w:rPr>
           </w:pPr>
-          <w:hyperlink w:anchor="_Toc436083125" w:history="1">
+          <w:hyperlink w:anchor="_Toc436755215" w:history="1">
             <w:r>
               <w:rPr>
                 <w:rStyle w:val="Hyperlink"/>
@@ -1703,7 +1703,7 @@
                 <w:noProof/>
                 <w:webHidden/>
               </w:rPr>
-              <w:instrText xml:space="preserve"> PAGEREF _Toc436083125 \h </w:instrText>
+              <w:instrText xml:space="preserve"> PAGEREF _Toc436755215 \h </w:instrText>
             </w:r>
             <w:r>
               <w:rPr>
@@ -1749,7 +1749,7 @@
               <w:lang w:eastAsia="de-AT"/>
             </w:rPr>
           </w:pPr>
-          <w:hyperlink w:anchor="_Toc436083126" w:history="1">
+          <w:hyperlink w:anchor="_Toc436755216" w:history="1">
             <w:r>
               <w:rPr>
                 <w:rStyle w:val="Hyperlink"/>
@@ -1795,7 +1795,99 @@
                 <w:noProof/>
                 <w:webHidden/>
               </w:rPr>
-              <w:instrText xml:space="preserve"> PAGEREF _Toc436083126 \h </w:instrText>
+              <w:instrText xml:space="preserve"> PAGEREF _Toc436755216 \h </w:instrText>
+            </w:r>
+            <w:r>
+              <w:rPr>
+                <w:noProof/>
+                <w:webHidden/>
+              </w:rPr>
+            </w:r>
+            <w:r>
+              <w:rPr>
+                <w:noProof/>
+                <w:webHidden/>
+              </w:rPr>
+              <w:fldChar w:fldCharType="separate"/>
+            </w:r>
+            <w:r>
+              <w:rPr>
+                <w:noProof/>
+                <w:webHidden/>
+              </w:rPr>
+              <w:t>8</w:t>
+            </w:r>
+            <w:r>
+              <w:rPr>
+                <w:noProof/>
+                <w:webHidden/>
+              </w:rPr>
+              <w:fldChar w:fldCharType="end"/>
+            </w:r>
+          </w:hyperlink>
+        </w:p>
+        <w:p>
+          <w:pPr>
+            <w:pStyle w:val="Verzeichnis2"/>
+            <w:tabs>
+              <w:tab w:val="left" w:pos="880"/>
+              <w:tab w:val="right" w:leader="underscore" w:pos="9062"/>
+            </w:tabs>
+            <w:rPr>
+              <w:rFonts w:eastAsiaTheme="minorEastAsia" w:cstheme="minorBidi"/>
+              <w:b w:val="0"/>
+              <w:bCs w:val="0"/>
+              <w:noProof/>
+              <w:lang w:eastAsia="de-AT"/>
+            </w:rPr>
+          </w:pPr>
+          <w:hyperlink w:anchor="_Toc436755217" w:history="1">
+            <w:r>
+              <w:rPr>
+                <w:rStyle w:val="Hyperlink"/>
+                <w:rFonts w:asciiTheme="majorHAnsi" w:hAnsiTheme="majorHAnsi"/>
+                <w:noProof/>
+              </w:rPr>
+              <w:t>5.3.</w:t>
+            </w:r>
+            <w:r>
+              <w:rPr>
+                <w:rFonts w:eastAsiaTheme="minorEastAsia" w:cstheme="minorBidi"/>
+                <w:b w:val="0"/>
+                <w:bCs w:val="0"/>
+                <w:noProof/>
+                <w:lang w:eastAsia="de-AT"/>
+              </w:rPr>
+              <w:tab/>
+            </w:r>
+            <w:r>
+              <w:rPr>
+                <w:rStyle w:val="Hyperlink"/>
+                <w:rFonts w:ascii="Calibri" w:hAnsi="Calibri"/>
+                <w:noProof/>
+              </w:rPr>
+              <w:t>Implementierung</w:t>
+            </w:r>
+            <w:r>
+              <w:rPr>
+                <w:noProof/>
+                <w:webHidden/>
+              </w:rPr>
+              <w:tab/>
+            </w:r>
+            <w:r>
+              <w:rPr>
+                <w:noProof/>
+                <w:webHidden/>
+              </w:rPr>
+              <w:fldChar w:fldCharType="begin"/>
+            </w:r>
+            <w:r>
+              <w:rPr>
+                <w:noProof/>
+                <w:webHidden/>
+              </w:rPr>
+              <w:instrText xml:space="preserve"> PAGEREF _Toc436755217 \h </w:instrText>
             </w:r>
             <w:r>
               <w:rPr>
@@ -1878,7 +1970,7 @@
         <w:ind w:left="567" w:hanging="567"/>
       </w:pPr>
       <w:bookmarkStart w:id="1" w:name="_Toc434996001"/>
-      <w:bookmarkStart w:id="2" w:name="_Toc436083113"/>
+      <w:bookmarkStart w:id="2" w:name="_Toc436755203"/>
       <w:r>
         <w:lastRenderedPageBreak/>
         <w:t>Aufgabenstellung</w:t>
@@ -2366,62 +2458,28 @@
           <w:lang w:val="en-US"/>
         </w:rPr>
       </w:pPr>
-      <w:proofErr w:type="spellStart"/>
       <w:r>
         <w:rPr>
           <w:rFonts w:asciiTheme="majorHAnsi" w:hAnsiTheme="majorHAnsi"/>
           <w:lang w:val="en-US"/>
         </w:rPr>
-        <w:t>Pygame</w:t>
-      </w:r>
-      <w:proofErr w:type="spellEnd"/>
-      <w:r>
+        <w:t>Pygame: https://www.youtube.com/watch?v=K5F-aGDIYaM</w:t>
+      </w:r>
+    </w:p>
+    <w:p>
+      <w:pPr>
+        <w:spacing w:before="100" w:beforeAutospacing="1" w:after="100" w:afterAutospacing="1"/>
         <w:rPr>
           <w:rFonts w:asciiTheme="majorHAnsi" w:hAnsiTheme="majorHAnsi"/>
           <w:lang w:val="en-US"/>
         </w:rPr>
-        <w:t>: https://www.youtube.com/watch?v=K5F-aGDIYaM</w:t>
-      </w:r>
-    </w:p>
-    <w:p>
-      <w:pPr>
-        <w:spacing w:before="100" w:beforeAutospacing="1" w:after="100" w:afterAutospacing="1"/>
+      </w:pPr>
+      <w:r>
         <w:rPr>
           <w:rFonts w:asciiTheme="majorHAnsi" w:hAnsiTheme="majorHAnsi"/>
           <w:lang w:val="en-US"/>
         </w:rPr>
-      </w:pPr>
-      <w:proofErr w:type="spellStart"/>
-      <w:r>
-        <w:rPr>
-          <w:rFonts w:asciiTheme="majorHAnsi" w:hAnsiTheme="majorHAnsi"/>
-          <w:lang w:val="en-US"/>
-        </w:rPr>
-        <w:t>Viel</w:t>
-      </w:r>
-      <w:proofErr w:type="spellEnd"/>
-      <w:r>
-        <w:rPr>
-          <w:rFonts w:asciiTheme="majorHAnsi" w:hAnsiTheme="majorHAnsi"/>
-          <w:lang w:val="en-US"/>
-        </w:rPr>
-        <w:t xml:space="preserve"> </w:t>
-      </w:r>
-      <w:proofErr w:type="spellStart"/>
-      <w:r>
-        <w:rPr>
-          <w:rFonts w:asciiTheme="majorHAnsi" w:hAnsiTheme="majorHAnsi"/>
-          <w:lang w:val="en-US"/>
-        </w:rPr>
-        <w:t>Erfolg</w:t>
-      </w:r>
-      <w:proofErr w:type="spellEnd"/>
-      <w:r>
-        <w:rPr>
-          <w:rFonts w:asciiTheme="majorHAnsi" w:hAnsiTheme="majorHAnsi"/>
-          <w:lang w:val="en-US"/>
-        </w:rPr>
-        <w:t>!</w:t>
+        <w:t>Viel Erfolg!</w:t>
       </w:r>
     </w:p>
     <w:p>
@@ -2452,7 +2510,7 @@
           <w:rFonts w:ascii="Calibri" w:hAnsi="Calibri"/>
         </w:rPr>
       </w:pPr>
-      <w:bookmarkStart w:id="3" w:name="_Toc436083114"/>
+      <w:bookmarkStart w:id="3" w:name="_Toc436755204"/>
       <w:r>
         <w:rPr>
           <w:rFonts w:ascii="Calibri" w:hAnsi="Calibri"/>
@@ -2677,22 +2735,7 @@
           <w:lang w:val="en-US"/>
         </w:rPr>
         <w:br/>
-      </w:r>
-      <w:proofErr w:type="spellStart"/>
-      <w:r>
-        <w:rPr>
-          <w:color w:val="A9B7C6"/>
-          <w:lang w:val="en-US"/>
-        </w:rPr>
-        <w:t>lightposition</w:t>
-      </w:r>
-      <w:proofErr w:type="spellEnd"/>
-      <w:r>
-        <w:rPr>
-          <w:color w:val="A9B7C6"/>
-          <w:lang w:val="en-US"/>
-        </w:rPr>
-        <w:t xml:space="preserve"> = (</w:t>
+        <w:t>lightposition = (</w:t>
       </w:r>
       <w:r>
         <w:rPr>
@@ -2763,22 +2806,7 @@
           <w:lang w:val="en-US"/>
         </w:rPr>
         <w:br/>
-      </w:r>
-      <w:proofErr w:type="spellStart"/>
-      <w:r>
-        <w:rPr>
-          <w:color w:val="A9B7C6"/>
-          <w:lang w:val="en-US"/>
-        </w:rPr>
-        <w:t>glMaterialfv</w:t>
-      </w:r>
-      <w:proofErr w:type="spellEnd"/>
-      <w:r>
-        <w:rPr>
-          <w:color w:val="A9B7C6"/>
-          <w:lang w:val="en-US"/>
-        </w:rPr>
-        <w:t>(GL_FRONT_AND_BACK</w:t>
+        <w:t>glMaterialfv(GL_FRONT_AND_BACK</w:t>
       </w:r>
       <w:r>
         <w:rPr>
@@ -2814,22 +2842,7 @@
           <w:lang w:val="en-US"/>
         </w:rPr>
         <w:br/>
-      </w:r>
-      <w:proofErr w:type="spellStart"/>
-      <w:r>
-        <w:rPr>
-          <w:color w:val="A9B7C6"/>
-          <w:lang w:val="en-US"/>
-        </w:rPr>
-        <w:t>glMaterialfv</w:t>
-      </w:r>
-      <w:proofErr w:type="spellEnd"/>
-      <w:r>
-        <w:rPr>
-          <w:color w:val="A9B7C6"/>
-          <w:lang w:val="en-US"/>
-        </w:rPr>
-        <w:t>(GL_FRONT_AND_BACK</w:t>
+        <w:t>glMaterialfv(GL_FRONT_AND_BACK</w:t>
       </w:r>
       <w:r>
         <w:rPr>
@@ -2865,22 +2878,7 @@
           <w:lang w:val="en-US"/>
         </w:rPr>
         <w:br/>
-      </w:r>
-      <w:proofErr w:type="spellStart"/>
-      <w:r>
-        <w:rPr>
-          <w:color w:val="A9B7C6"/>
-          <w:lang w:val="en-US"/>
-        </w:rPr>
-        <w:t>glMaterialf</w:t>
-      </w:r>
-      <w:proofErr w:type="spellEnd"/>
-      <w:r>
-        <w:rPr>
-          <w:color w:val="A9B7C6"/>
-          <w:lang w:val="en-US"/>
-        </w:rPr>
-        <w:t>(GL_FRONT_AND_BACK</w:t>
+        <w:t>glMaterialf(GL_FRONT_AND_BACK</w:t>
       </w:r>
       <w:r>
         <w:rPr>
@@ -2923,22 +2921,7 @@
           <w:lang w:val="en-US"/>
         </w:rPr>
         <w:br/>
-      </w:r>
-      <w:proofErr w:type="spellStart"/>
-      <w:r>
-        <w:rPr>
-          <w:color w:val="A9B7C6"/>
-          <w:lang w:val="en-US"/>
-        </w:rPr>
-        <w:t>glLightfv</w:t>
-      </w:r>
-      <w:proofErr w:type="spellEnd"/>
-      <w:r>
-        <w:rPr>
-          <w:color w:val="A9B7C6"/>
-          <w:lang w:val="en-US"/>
-        </w:rPr>
-        <w:t>(GL_LIGHT0</w:t>
+        <w:t>glLightfv(GL_LIGHT0</w:t>
       </w:r>
       <w:r>
         <w:rPr>
@@ -2961,44 +2944,20 @@
         </w:rPr>
         <w:t xml:space="preserve">, </w:t>
       </w:r>
-      <w:proofErr w:type="spellStart"/>
       <w:r>
         <w:rPr>
           <w:color w:val="A9B7C6"/>
           <w:lang w:val="en-US"/>
         </w:rPr>
-        <w:t>lightposition</w:t>
-      </w:r>
-      <w:proofErr w:type="spellEnd"/>
+        <w:t>lightposition)</w:t>
+      </w:r>
       <w:r>
         <w:rPr>
           <w:color w:val="A9B7C6"/>
           <w:lang w:val="en-US"/>
         </w:rPr>
-        <w:t>)</w:t>
-      </w:r>
-      <w:r>
-        <w:rPr>
-          <w:color w:val="A9B7C6"/>
-          <w:lang w:val="en-US"/>
-        </w:rPr>
         <w:br/>
-      </w:r>
-      <w:proofErr w:type="spellStart"/>
-      <w:r>
-        <w:rPr>
-          <w:color w:val="A9B7C6"/>
-          <w:lang w:val="en-US"/>
-        </w:rPr>
-        <w:t>glLightfv</w:t>
-      </w:r>
-      <w:proofErr w:type="spellEnd"/>
-      <w:r>
-        <w:rPr>
-          <w:color w:val="A9B7C6"/>
-          <w:lang w:val="en-US"/>
-        </w:rPr>
-        <w:t>(GL_LIGHT0</w:t>
+        <w:t>glLightfv(GL_LIGHT0</w:t>
       </w:r>
       <w:r>
         <w:rPr>
@@ -3034,22 +2993,7 @@
           <w:lang w:val="en-US"/>
         </w:rPr>
         <w:br/>
-      </w:r>
-      <w:proofErr w:type="spellStart"/>
-      <w:r>
-        <w:rPr>
-          <w:color w:val="A9B7C6"/>
-          <w:lang w:val="en-US"/>
-        </w:rPr>
-        <w:t>glLightfv</w:t>
-      </w:r>
-      <w:proofErr w:type="spellEnd"/>
-      <w:r>
-        <w:rPr>
-          <w:color w:val="A9B7C6"/>
-          <w:lang w:val="en-US"/>
-        </w:rPr>
-        <w:t>(GL_LIGHT0</w:t>
+        <w:t>glLightfv(GL_LIGHT0</w:t>
       </w:r>
       <w:r>
         <w:rPr>
@@ -3085,22 +3029,7 @@
           <w:lang w:val="en-US"/>
         </w:rPr>
         <w:br/>
-      </w:r>
-      <w:proofErr w:type="spellStart"/>
-      <w:r>
-        <w:rPr>
-          <w:color w:val="A9B7C6"/>
-          <w:lang w:val="en-US"/>
-        </w:rPr>
-        <w:t>glLightfv</w:t>
-      </w:r>
-      <w:proofErr w:type="spellEnd"/>
-      <w:r>
-        <w:rPr>
-          <w:color w:val="A9B7C6"/>
-          <w:lang w:val="en-US"/>
-        </w:rPr>
-        <w:t>(GL_LIGHT0</w:t>
+        <w:t>glLightfv(GL_LIGHT0</w:t>
       </w:r>
       <w:r>
         <w:rPr>
@@ -3136,68 +3065,23 @@
           <w:lang w:val="en-US"/>
         </w:rPr>
         <w:br/>
-      </w:r>
-      <w:proofErr w:type="spellStart"/>
+        <w:t>glEnable(GL_LIGHT0)</w:t>
+      </w:r>
       <w:r>
         <w:rPr>
           <w:color w:val="A9B7C6"/>
           <w:lang w:val="en-US"/>
         </w:rPr>
-        <w:t>glEnable</w:t>
-      </w:r>
-      <w:proofErr w:type="spellEnd"/>
+        <w:br/>
+        <w:t>glEnable(GL_LIGHTING)</w:t>
+      </w:r>
       <w:r>
         <w:rPr>
           <w:color w:val="A9B7C6"/>
           <w:lang w:val="en-US"/>
         </w:rPr>
-        <w:t>(GL_LIGHT0)</w:t>
-      </w:r>
-      <w:r>
-        <w:rPr>
-          <w:color w:val="A9B7C6"/>
-          <w:lang w:val="en-US"/>
-        </w:rPr>
         <w:br/>
-      </w:r>
-      <w:proofErr w:type="spellStart"/>
-      <w:r>
-        <w:rPr>
-          <w:color w:val="A9B7C6"/>
-          <w:lang w:val="en-US"/>
-        </w:rPr>
-        <w:t>glEnable</w:t>
-      </w:r>
-      <w:proofErr w:type="spellEnd"/>
-      <w:r>
-        <w:rPr>
-          <w:color w:val="A9B7C6"/>
-          <w:lang w:val="en-US"/>
-        </w:rPr>
-        <w:t>(GL_LIGHTING)</w:t>
-      </w:r>
-      <w:r>
-        <w:rPr>
-          <w:color w:val="A9B7C6"/>
-          <w:lang w:val="en-US"/>
-        </w:rPr>
-        <w:br/>
-      </w:r>
-      <w:proofErr w:type="spellStart"/>
-      <w:r>
-        <w:rPr>
-          <w:color w:val="A9B7C6"/>
-          <w:lang w:val="en-US"/>
-        </w:rPr>
-        <w:t>glColorMaterial</w:t>
-      </w:r>
-      <w:proofErr w:type="spellEnd"/>
-      <w:r>
-        <w:rPr>
-          <w:color w:val="A9B7C6"/>
-          <w:lang w:val="en-US"/>
-        </w:rPr>
-        <w:t>(GL_FRONT_AND_BACK</w:t>
+        <w:t>glColorMaterial(GL_FRONT_AND_BACK</w:t>
       </w:r>
       <w:r>
         <w:rPr>
@@ -3226,22 +3110,7 @@
           <w:lang w:val="en-US"/>
         </w:rPr>
         <w:br/>
-      </w:r>
-      <w:proofErr w:type="spellStart"/>
-      <w:r>
-        <w:rPr>
-          <w:color w:val="A9B7C6"/>
-          <w:lang w:val="en-US"/>
-        </w:rPr>
-        <w:t>glTexGeni</w:t>
-      </w:r>
-      <w:proofErr w:type="spellEnd"/>
-      <w:r>
-        <w:rPr>
-          <w:color w:val="A9B7C6"/>
-          <w:lang w:val="en-US"/>
-        </w:rPr>
-        <w:t>(GL_S</w:t>
+        <w:t>glTexGeni(GL_S</w:t>
       </w:r>
       <w:r>
         <w:rPr>
@@ -3277,22 +3146,7 @@
           <w:lang w:val="en-US"/>
         </w:rPr>
         <w:br/>
-      </w:r>
-      <w:proofErr w:type="spellStart"/>
-      <w:r>
-        <w:rPr>
-          <w:color w:val="A9B7C6"/>
-          <w:lang w:val="en-US"/>
-        </w:rPr>
-        <w:t>glTexGeni</w:t>
-      </w:r>
-      <w:proofErr w:type="spellEnd"/>
-      <w:r>
-        <w:rPr>
-          <w:color w:val="A9B7C6"/>
-          <w:lang w:val="en-US"/>
-        </w:rPr>
-        <w:t>(GL_T</w:t>
+        <w:t>glTexGeni(GL_T</w:t>
       </w:r>
       <w:r>
         <w:rPr>
@@ -3328,45 +3182,15 @@
           <w:lang w:val="en-US"/>
         </w:rPr>
         <w:br/>
-      </w:r>
-      <w:proofErr w:type="spellStart"/>
+        <w:t>glEnable(GL_TEXTURE_GEN_S)</w:t>
+      </w:r>
       <w:r>
         <w:rPr>
           <w:color w:val="A9B7C6"/>
           <w:lang w:val="en-US"/>
         </w:rPr>
-        <w:t>glEnable</w:t>
-      </w:r>
-      <w:proofErr w:type="spellEnd"/>
-      <w:r>
-        <w:rPr>
-          <w:color w:val="A9B7C6"/>
-          <w:lang w:val="en-US"/>
-        </w:rPr>
-        <w:t>(GL_TEXTURE_GEN_S)</w:t>
-      </w:r>
-      <w:r>
-        <w:rPr>
-          <w:color w:val="A9B7C6"/>
-          <w:lang w:val="en-US"/>
-        </w:rPr>
         <w:br/>
-      </w:r>
-      <w:proofErr w:type="spellStart"/>
-      <w:r>
-        <w:rPr>
-          <w:color w:val="A9B7C6"/>
-          <w:lang w:val="en-US"/>
-        </w:rPr>
-        <w:t>glEnable</w:t>
-      </w:r>
-      <w:proofErr w:type="spellEnd"/>
-      <w:r>
-        <w:rPr>
-          <w:color w:val="A9B7C6"/>
-          <w:lang w:val="en-US"/>
-        </w:rPr>
-        <w:t>(</w:t>
+        <w:t>glEnable(</w:t>
       </w:r>
       <w:r>
         <w:rPr>
@@ -3396,68 +3220,23 @@
           <w:lang w:val="en-US"/>
         </w:rPr>
         <w:br/>
-      </w:r>
-      <w:proofErr w:type="spellStart"/>
+        <w:t>glEnable(GL_COLOR_MATERIAL)</w:t>
+      </w:r>
       <w:r>
         <w:rPr>
           <w:color w:val="A9B7C6"/>
           <w:lang w:val="en-US"/>
         </w:rPr>
-        <w:t>glEnable</w:t>
-      </w:r>
-      <w:proofErr w:type="spellEnd"/>
+        <w:br/>
+        <w:t>glEnable(GL_NORMALIZE)</w:t>
+      </w:r>
       <w:r>
         <w:rPr>
           <w:color w:val="A9B7C6"/>
           <w:lang w:val="en-US"/>
         </w:rPr>
-        <w:t>(GL_COLOR_MATERIAL)</w:t>
-      </w:r>
-      <w:r>
-        <w:rPr>
-          <w:color w:val="A9B7C6"/>
-          <w:lang w:val="en-US"/>
-        </w:rPr>
         <w:br/>
-      </w:r>
-      <w:proofErr w:type="spellStart"/>
-      <w:r>
-        <w:rPr>
-          <w:color w:val="A9B7C6"/>
-          <w:lang w:val="en-US"/>
-        </w:rPr>
-        <w:t>glEnable</w:t>
-      </w:r>
-      <w:proofErr w:type="spellEnd"/>
-      <w:r>
-        <w:rPr>
-          <w:color w:val="A9B7C6"/>
-          <w:lang w:val="en-US"/>
-        </w:rPr>
-        <w:t>(GL_NORMALIZE)</w:t>
-      </w:r>
-      <w:r>
-        <w:rPr>
-          <w:color w:val="A9B7C6"/>
-          <w:lang w:val="en-US"/>
-        </w:rPr>
-        <w:br/>
-      </w:r>
-      <w:proofErr w:type="spellStart"/>
-      <w:r>
-        <w:rPr>
-          <w:color w:val="A9B7C6"/>
-          <w:lang w:val="en-US"/>
-        </w:rPr>
-        <w:t>glShadeModel</w:t>
-      </w:r>
-      <w:proofErr w:type="spellEnd"/>
-      <w:r>
-        <w:rPr>
-          <w:color w:val="A9B7C6"/>
-          <w:lang w:val="en-US"/>
-        </w:rPr>
-        <w:t>(GL_SMOOTH)</w:t>
+        <w:t>glShadeModel(GL_SMOOTH)</w:t>
       </w:r>
     </w:p>
     <w:p>
@@ -3483,7 +3262,7 @@
         </w:rPr>
       </w:pPr>
       <w:bookmarkStart w:id="4" w:name="_Toc434996002"/>
-      <w:bookmarkStart w:id="5" w:name="_Toc436083115"/>
+      <w:bookmarkStart w:id="5" w:name="_Toc436755205"/>
       <w:r>
         <w:rPr>
           <w:rFonts w:ascii="Calibri" w:hAnsi="Calibri"/>
@@ -3781,8 +3560,6 @@
       <w:r>
         <w:br w:type="page"/>
       </w:r>
-      <w:bookmarkStart w:id="6" w:name="_GoBack"/>
-      <w:bookmarkEnd w:id="6"/>
     </w:p>
     <w:p>
       <w:pPr>
@@ -3796,7 +3573,7 @@
           <w:rFonts w:ascii="Calibri" w:hAnsi="Calibri"/>
         </w:rPr>
       </w:pPr>
-      <w:bookmarkStart w:id="7" w:name="_Toc436083116"/>
+      <w:bookmarkStart w:id="6" w:name="_Toc436755206"/>
       <w:r>
         <w:rPr>
           <w:rFonts w:ascii="Calibri" w:hAnsi="Calibri"/>
@@ -3804,7 +3581,7 @@
         <w:lastRenderedPageBreak/>
         <w:t>Recherche</w:t>
       </w:r>
-      <w:bookmarkEnd w:id="7"/>
+      <w:bookmarkEnd w:id="6"/>
     </w:p>
     <w:p>
       <w:pPr>
@@ -3821,7 +3598,7 @@
           <w:i w:val="0"/>
         </w:rPr>
       </w:pPr>
-      <w:bookmarkStart w:id="8" w:name="_Toc436083117"/>
+      <w:bookmarkStart w:id="7" w:name="_Toc436755207"/>
       <w:r>
         <w:rPr>
           <w:rFonts w:ascii="Calibri" w:hAnsi="Calibri"/>
@@ -3838,7 +3615,7 @@
         </w:rPr>
         <w:t>yglet</w:t>
       </w:r>
-      <w:bookmarkEnd w:id="8"/>
+      <w:bookmarkEnd w:id="7"/>
     </w:p>
     <w:p>
       <w:r>
@@ -3860,7 +3637,7 @@
           <w:i w:val="0"/>
         </w:rPr>
       </w:pPr>
-      <w:bookmarkStart w:id="9" w:name="_Toc436083118"/>
+      <w:bookmarkStart w:id="8" w:name="_Toc436755208"/>
       <w:r>
         <w:rPr>
           <w:rFonts w:ascii="Calibri" w:hAnsi="Calibri"/>
@@ -3869,7 +3646,7 @@
         </w:rPr>
         <w:t>Pygame</w:t>
       </w:r>
-      <w:bookmarkEnd w:id="9"/>
+      <w:bookmarkEnd w:id="8"/>
     </w:p>
     <w:p>
       <w:pPr>
@@ -3912,21 +3689,12 @@
           <w:lang w:val="en-US"/>
         </w:rPr>
       </w:pPr>
-      <w:proofErr w:type="gramStart"/>
       <w:r>
         <w:rPr>
           <w:rFonts w:ascii="Courier New" w:hAnsi="Courier New" w:cs="Courier New"/>
           <w:lang w:val="en-US"/>
         </w:rPr>
-        <w:t>pip</w:t>
-      </w:r>
-      <w:proofErr w:type="gramEnd"/>
-      <w:r>
-        <w:rPr>
-          <w:rFonts w:ascii="Courier New" w:hAnsi="Courier New" w:cs="Courier New"/>
-          <w:lang w:val="en-US"/>
-        </w:rPr>
-        <w:t xml:space="preserve"> install pygame-1.9.2a0-cp34-none-</w:t>
+        <w:t>pip install pygame-1.9.2a0-cp34-none-</w:t>
       </w:r>
       <w:r>
         <w:rPr>
@@ -3951,7 +3719,7 @@
           <w:i w:val="0"/>
         </w:rPr>
       </w:pPr>
-      <w:bookmarkStart w:id="10" w:name="_Toc436083119"/>
+      <w:bookmarkStart w:id="9" w:name="_Toc436755209"/>
       <w:r>
         <w:rPr>
           <w:rFonts w:ascii="Calibri" w:hAnsi="Calibri"/>
@@ -3976,7 +3744,7 @@
         </w:rPr>
         <w:t xml:space="preserve"> Tutorial</w:t>
       </w:r>
-      <w:bookmarkEnd w:id="10"/>
+      <w:bookmarkEnd w:id="9"/>
     </w:p>
     <w:p>
       <w:pPr>
@@ -4040,21 +3808,12 @@
           <w:lang w:val="en-US"/>
         </w:rPr>
       </w:pPr>
-      <w:proofErr w:type="gramStart"/>
       <w:r>
         <w:rPr>
           <w:rFonts w:ascii="Courier New" w:hAnsi="Courier New" w:cs="Courier New"/>
           <w:lang w:val="en-US"/>
         </w:rPr>
-        <w:t>pip</w:t>
-      </w:r>
-      <w:proofErr w:type="gramEnd"/>
-      <w:r>
-        <w:rPr>
-          <w:rFonts w:ascii="Courier New" w:hAnsi="Courier New" w:cs="Courier New"/>
-          <w:lang w:val="en-US"/>
-        </w:rPr>
-        <w:t xml:space="preserve"> install PyOpenGL-3.1.1b1-cp34-none-win32.whl</w:t>
+        <w:t>pip install PyOpenGL-3.1.1b1-cp34-none-win32.whl</w:t>
       </w:r>
     </w:p>
     <w:p>
@@ -4132,7 +3891,7 @@
           <w:i w:val="0"/>
         </w:rPr>
       </w:pPr>
-      <w:bookmarkStart w:id="11" w:name="_Toc436083120"/>
+      <w:bookmarkStart w:id="10" w:name="_Toc436755210"/>
       <w:r>
         <w:rPr>
           <w:rFonts w:ascii="Calibri" w:hAnsi="Calibri"/>
@@ -4141,7 +3900,7 @@
         </w:rPr>
         <w:t>First Sphere</w:t>
       </w:r>
-      <w:bookmarkEnd w:id="11"/>
+      <w:bookmarkEnd w:id="10"/>
     </w:p>
     <w:p>
       <w:pPr>
@@ -5406,7 +5165,7 @@
           <w:i w:val="0"/>
         </w:rPr>
       </w:pPr>
-      <w:bookmarkStart w:id="12" w:name="_Toc436083121"/>
+      <w:bookmarkStart w:id="11" w:name="_Toc436755211"/>
       <w:r>
         <w:rPr>
           <w:rFonts w:ascii="Calibri" w:hAnsi="Calibri"/>
@@ -5439,7 +5198,7 @@
         </w:rPr>
         <w:t xml:space="preserve"> Pygame</w:t>
       </w:r>
-      <w:bookmarkEnd w:id="12"/>
+      <w:bookmarkEnd w:id="11"/>
     </w:p>
     <w:p>
       <w:pPr>
@@ -5602,7 +5361,7 @@
           <w:i w:val="0"/>
         </w:rPr>
       </w:pPr>
-      <w:bookmarkStart w:id="13" w:name="_Toc436083122"/>
+      <w:bookmarkStart w:id="12" w:name="_Toc436755212"/>
       <w:r>
         <w:rPr>
           <w:rFonts w:ascii="Calibri" w:hAnsi="Calibri"/>
@@ -5627,7 +5386,7 @@
         </w:rPr>
         <w:t xml:space="preserve"> Pygame</w:t>
       </w:r>
-      <w:bookmarkEnd w:id="13"/>
+      <w:bookmarkEnd w:id="12"/>
     </w:p>
     <w:p>
       <w:pPr>
@@ -5802,26 +5561,16 @@
           <w:i w:val="0"/>
         </w:rPr>
       </w:pPr>
-      <w:bookmarkStart w:id="14" w:name="_Toc436083123"/>
-      <w:proofErr w:type="spellStart"/>
+      <w:bookmarkStart w:id="13" w:name="_Toc436755213"/>
       <w:r>
         <w:rPr>
           <w:rFonts w:ascii="Calibri" w:hAnsi="Calibri"/>
           <w:b w:val="0"/>
           <w:i w:val="0"/>
         </w:rPr>
-        <w:t>Texture</w:t>
-      </w:r>
-      <w:proofErr w:type="spellEnd"/>
-      <w:r>
-        <w:rPr>
-          <w:rFonts w:ascii="Calibri" w:hAnsi="Calibri"/>
-          <w:b w:val="0"/>
-          <w:i w:val="0"/>
-        </w:rPr>
-        <w:t xml:space="preserve"> Mapping</w:t>
-      </w:r>
-      <w:bookmarkEnd w:id="14"/>
+        <w:t>Texture Mapping</w:t>
+      </w:r>
+      <w:bookmarkEnd w:id="13"/>
     </w:p>
     <w:p>
       <w:r>
@@ -5840,7 +5589,7 @@
           <w:rFonts w:ascii="Calibri" w:hAnsi="Calibri"/>
         </w:rPr>
       </w:pPr>
-      <w:bookmarkStart w:id="15" w:name="_Toc436083124"/>
+      <w:bookmarkStart w:id="14" w:name="_Toc436755214"/>
       <w:r>
         <w:rPr>
           <w:rFonts w:ascii="Calibri" w:hAnsi="Calibri"/>
@@ -5848,7 +5597,7 @@
         <w:lastRenderedPageBreak/>
         <w:t>Umsetzung</w:t>
       </w:r>
-      <w:bookmarkEnd w:id="15"/>
+      <w:bookmarkEnd w:id="14"/>
     </w:p>
     <w:p>
       <w:pPr>
@@ -5865,7 +5614,7 @@
           <w:i w:val="0"/>
         </w:rPr>
       </w:pPr>
-      <w:bookmarkStart w:id="16" w:name="_Toc436083125"/>
+      <w:bookmarkStart w:id="15" w:name="_Toc436755215"/>
       <w:r>
         <w:rPr>
           <w:rFonts w:ascii="Calibri" w:hAnsi="Calibri"/>
@@ -5874,7 +5623,128 @@
         </w:rPr>
         <w:t>Grafisches Design</w:t>
       </w:r>
-      <w:bookmarkEnd w:id="16"/>
+      <w:bookmarkEnd w:id="15"/>
+    </w:p>
+    <w:p>
+      <w:r>
+        <w:rPr>
+          <w:noProof/>
+          <w:lang w:eastAsia="de-AT"/>
+        </w:rPr>
+        <w:drawing>
+          <wp:inline distT="0" distB="0" distL="0" distR="0">
+            <wp:extent cx="5753100" cy="3238500"/>
+            <wp:effectExtent l="0" t="0" r="0" b="0"/>
+            <wp:docPr id="4" name="Grafik 4" descr="C:\Users\d4rkor3\Desktop\sew_5\Planets\documentation\Grafisches Design.png"/>
+            <wp:cNvGraphicFramePr>
+              <a:graphicFrameLocks xmlns:a="http://schemas.openxmlformats.org/drawingml/2006/main" noChangeAspect="1"/>
+            </wp:cNvGraphicFramePr>
+            <a:graphic xmlns:a="http://schemas.openxmlformats.org/drawingml/2006/main">
+              <a:graphicData uri="http://schemas.openxmlformats.org/drawingml/2006/picture">
+                <pic:pic xmlns:pic="http://schemas.openxmlformats.org/drawingml/2006/picture">
+                  <pic:nvPicPr>
+                    <pic:cNvPr id="0" name="Picture 2" descr="C:\Users\d4rkor3\Desktop\sew_5\Planets\documentation\Grafisches Design.png"/>
+                    <pic:cNvPicPr>
+                      <a:picLocks noChangeAspect="1" noChangeArrowheads="1"/>
+                    </pic:cNvPicPr>
+                  </pic:nvPicPr>
+                  <pic:blipFill>
+                    <a:blip r:embed="rId23" cstate="print">
+                      <a:extLst>
+                        <a:ext uri="{28A0092B-C50C-407E-A947-70E740481C1C}">
+                          <a14:useLocalDpi xmlns:a14="http://schemas.microsoft.com/office/drawing/2010/main" val="0"/>
+                        </a:ext>
+                      </a:extLst>
+                    </a:blip>
+                    <a:srcRect/>
+                    <a:stretch>
+                      <a:fillRect/>
+                    </a:stretch>
+                  </pic:blipFill>
+                  <pic:spPr bwMode="auto">
+                    <a:xfrm>
+                      <a:off x="0" y="0"/>
+                      <a:ext cx="5753100" cy="3238500"/>
+                    </a:xfrm>
+                    <a:prstGeom prst="rect">
+                      <a:avLst/>
+                    </a:prstGeom>
+                    <a:noFill/>
+                    <a:ln>
+                      <a:noFill/>
+                    </a:ln>
+                  </pic:spPr>
+                </pic:pic>
+              </a:graphicData>
+            </a:graphic>
+          </wp:inline>
+        </w:drawing>
+      </w:r>
+    </w:p>
+    <w:p>
+      <w:pPr>
+        <w:pStyle w:val="Listenabsatz"/>
+        <w:numPr>
+          <w:ilvl w:val="0"/>
+          <w:numId w:val="32"/>
+        </w:numPr>
+        <w:ind w:left="426" w:hanging="426"/>
+      </w:pPr>
+      <w:r>
+        <w:t>Button "LIGHTING" schaltet das Licht an und aus</w:t>
+      </w:r>
+    </w:p>
+    <w:p>
+      <w:pPr>
+        <w:pStyle w:val="Listenabsatz"/>
+        <w:numPr>
+          <w:ilvl w:val="0"/>
+          <w:numId w:val="32"/>
+        </w:numPr>
+        <w:ind w:left="426" w:hanging="426"/>
+      </w:pPr>
+      <w:r>
+        <w:t>Button "TEXTURES" schaltet die Texturen an und aus</w:t>
+      </w:r>
+    </w:p>
+    <w:p>
+      <w:pPr>
+        <w:pStyle w:val="Listenabsatz"/>
+        <w:numPr>
+          <w:ilvl w:val="0"/>
+          <w:numId w:val="32"/>
+        </w:numPr>
+        <w:ind w:left="426" w:hanging="426"/>
+      </w:pPr>
+      <w:r>
+        <w:t>"+" und "-" Buttons erhöhen die Rotationsgeschwindigkeit</w:t>
+      </w:r>
+    </w:p>
+    <w:p>
+      <w:pPr>
+        <w:pStyle w:val="Listenabsatz"/>
+        <w:numPr>
+          <w:ilvl w:val="0"/>
+          <w:numId w:val="32"/>
+        </w:numPr>
+        <w:ind w:left="426" w:hanging="426"/>
+      </w:pPr>
+      <w:r>
+        <w:t>Pfeil-buttons lassen die Kamera auf die Positionen 0°, 45° und 90° einstellen</w:t>
+      </w:r>
+    </w:p>
+    <w:p>
+      <w:pPr>
+        <w:pStyle w:val="Listenabsatz"/>
+        <w:numPr>
+          <w:ilvl w:val="0"/>
+          <w:numId w:val="32"/>
+        </w:numPr>
+        <w:ind w:left="426" w:hanging="426"/>
+      </w:pPr>
+      <w:r>
+        <w:t>Die Legende zeigt die Tastaturbefehle zur einfacheren Steuerung an</w:t>
+      </w:r>
     </w:p>
     <w:p>
       <w:pPr>
@@ -5891,7 +5761,7 @@
           <w:i w:val="0"/>
         </w:rPr>
       </w:pPr>
-      <w:bookmarkStart w:id="17" w:name="_Toc436083126"/>
+      <w:bookmarkStart w:id="16" w:name="_Toc436755216"/>
       <w:r>
         <w:rPr>
           <w:rFonts w:ascii="Calibri" w:hAnsi="Calibri"/>
@@ -5900,7 +5770,7 @@
         </w:rPr>
         <w:t>Technisches Design</w:t>
       </w:r>
-      <w:bookmarkEnd w:id="17"/>
+      <w:bookmarkEnd w:id="16"/>
     </w:p>
     <w:p>
       <w:pPr>
@@ -5917,6 +5787,7 @@
           <w:i w:val="0"/>
         </w:rPr>
       </w:pPr>
+      <w:bookmarkStart w:id="17" w:name="_Toc436755217"/>
       <w:r>
         <w:rPr>
           <w:rFonts w:ascii="Calibri" w:hAnsi="Calibri"/>
@@ -5925,10 +5796,461 @@
         </w:rPr>
         <w:t>Implementierung</w:t>
       </w:r>
+      <w:bookmarkStart w:id="18" w:name="_GoBack"/>
+      <w:bookmarkEnd w:id="17"/>
+      <w:bookmarkEnd w:id="18"/>
     </w:p>
+    <w:p>
+      <w:pPr>
+        <w:pStyle w:val="berschrift2"/>
+        <w:numPr>
+          <w:ilvl w:val="2"/>
+          <w:numId w:val="30"/>
+        </w:numPr>
+        <w:ind w:left="1134" w:hanging="1134"/>
+        <w:jc w:val="both"/>
+        <w:rPr>
+          <w:rFonts w:ascii="Calibri" w:hAnsi="Calibri"/>
+          <w:b w:val="0"/>
+          <w:i w:val="0"/>
+        </w:rPr>
+      </w:pPr>
+      <w:r>
+        <w:rPr>
+          <w:rFonts w:ascii="Calibri" w:hAnsi="Calibri"/>
+          <w:b w:val="0"/>
+          <w:i w:val="0"/>
+        </w:rPr>
+        <w:t>Pfeilbuttons</w:t>
+      </w:r>
+    </w:p>
+    <w:p>
+      <w:r>
+        <w:t>Mittels der beiden Pfeilbuttons kann man zwischen 3 verschiedenen Kamera Positionen wählen. Eine Seitenansicht von 0°, eine 3D-Ansicht von 45° und eine Vogelperspektive mit 90°.</w:t>
+      </w:r>
+    </w:p>
+    <w:p>
+      <w:r>
+        <w:t>Umgesetzt wurde das mittels 3 Boolean Variablen und einiger IF-Anweisungen:</w:t>
+      </w:r>
+    </w:p>
+    <w:p>
+      <w:pPr>
+        <w:pStyle w:val="HTMLVorformatiert"/>
+        <w:shd w:val="clear" w:color="auto" w:fill="2B2B2B"/>
+        <w:rPr>
+          <w:color w:val="A9B7C6"/>
+        </w:rPr>
+      </w:pPr>
+      <w:r>
+        <w:rPr>
+          <w:color w:val="A9B7C6"/>
+        </w:rPr>
+        <w:br/>
+        <w:t xml:space="preserve">mitte = </w:t>
+      </w:r>
+      <w:r>
+        <w:rPr>
+          <w:b/>
+          <w:bCs/>
+          <w:color w:val="CC7832"/>
+        </w:rPr>
+        <w:t>True</w:t>
+      </w:r>
+      <w:r>
+        <w:rPr>
+          <w:b/>
+          <w:bCs/>
+          <w:color w:val="CC7832"/>
+        </w:rPr>
+        <w:br/>
+      </w:r>
+      <w:r>
+        <w:rPr>
+          <w:color w:val="A9B7C6"/>
+        </w:rPr>
+        <w:t xml:space="preserve">oben = </w:t>
+      </w:r>
+      <w:r>
+        <w:rPr>
+          <w:b/>
+          <w:bCs/>
+          <w:color w:val="CC7832"/>
+        </w:rPr>
+        <w:t>False</w:t>
+      </w:r>
+      <w:r>
+        <w:rPr>
+          <w:b/>
+          <w:bCs/>
+          <w:color w:val="CC7832"/>
+        </w:rPr>
+        <w:br/>
+      </w:r>
+      <w:r>
+        <w:rPr>
+          <w:color w:val="A9B7C6"/>
+        </w:rPr>
+        <w:t xml:space="preserve">unten = </w:t>
+      </w:r>
+      <w:r>
+        <w:rPr>
+          <w:b/>
+          <w:bCs/>
+          <w:color w:val="CC7832"/>
+        </w:rPr>
+        <w:t>False</w:t>
+      </w:r>
+      <w:r>
+        <w:rPr>
+          <w:b/>
+          <w:bCs/>
+          <w:color w:val="CC7832"/>
+        </w:rPr>
+        <w:br/>
+      </w:r>
+      <w:r>
+        <w:rPr>
+          <w:b/>
+          <w:bCs/>
+          <w:color w:val="CC7832"/>
+        </w:rPr>
+        <w:br/>
+        <w:t xml:space="preserve">if </w:t>
+      </w:r>
+      <w:r>
+        <w:rPr>
+          <w:color w:val="A9B7C6"/>
+        </w:rPr>
+        <w:t>button hoch:</w:t>
+      </w:r>
+      <w:r>
+        <w:rPr>
+          <w:color w:val="A9B7C6"/>
+        </w:rPr>
+        <w:br/>
+        <w:t xml:space="preserve">    </w:t>
+      </w:r>
+      <w:r>
+        <w:rPr>
+          <w:b/>
+          <w:bCs/>
+          <w:color w:val="CC7832"/>
+        </w:rPr>
+        <w:t xml:space="preserve">if </w:t>
+      </w:r>
+      <w:r>
+        <w:rPr>
+          <w:color w:val="A9B7C6"/>
+        </w:rPr>
+        <w:t>kamera zurzeit mittig:</w:t>
+      </w:r>
+      <w:r>
+        <w:rPr>
+          <w:color w:val="A9B7C6"/>
+        </w:rPr>
+        <w:br/>
+        <w:t xml:space="preserve">        oben = </w:t>
+      </w:r>
+      <w:r>
+        <w:rPr>
+          <w:b/>
+          <w:bCs/>
+          <w:color w:val="CC7832"/>
+        </w:rPr>
+        <w:t>True</w:t>
+      </w:r>
+      <w:r>
+        <w:rPr>
+          <w:b/>
+          <w:bCs/>
+          <w:color w:val="CC7832"/>
+        </w:rPr>
+        <w:br/>
+        <w:t xml:space="preserve">        </w:t>
+      </w:r>
+      <w:r>
+        <w:rPr>
+          <w:color w:val="A9B7C6"/>
+        </w:rPr>
+        <w:t xml:space="preserve">mitte = </w:t>
+      </w:r>
+      <w:r>
+        <w:rPr>
+          <w:b/>
+          <w:bCs/>
+          <w:color w:val="CC7832"/>
+        </w:rPr>
+        <w:t>False</w:t>
+      </w:r>
+      <w:r>
+        <w:rPr>
+          <w:b/>
+          <w:bCs/>
+          <w:color w:val="CC7832"/>
+        </w:rPr>
+        <w:br/>
+        <w:t xml:space="preserve">    if </w:t>
+      </w:r>
+      <w:r>
+        <w:rPr>
+          <w:color w:val="A9B7C6"/>
+        </w:rPr>
+        <w:t>kamera zurzeit unten:</w:t>
+      </w:r>
+      <w:r>
+        <w:rPr>
+          <w:color w:val="A9B7C6"/>
+        </w:rPr>
+        <w:br/>
+        <w:t xml:space="preserve">        mitte = </w:t>
+      </w:r>
+      <w:r>
+        <w:rPr>
+          <w:b/>
+          <w:bCs/>
+          <w:color w:val="CC7832"/>
+        </w:rPr>
+        <w:t>True</w:t>
+      </w:r>
+      <w:r>
+        <w:rPr>
+          <w:b/>
+          <w:bCs/>
+          <w:color w:val="CC7832"/>
+        </w:rPr>
+        <w:br/>
+        <w:t xml:space="preserve">        </w:t>
+      </w:r>
+      <w:r>
+        <w:rPr>
+          <w:color w:val="A9B7C6"/>
+        </w:rPr>
+        <w:t xml:space="preserve">unten = </w:t>
+      </w:r>
+      <w:r>
+        <w:rPr>
+          <w:b/>
+          <w:bCs/>
+          <w:color w:val="CC7832"/>
+        </w:rPr>
+        <w:t>False</w:t>
+      </w:r>
+      <w:r>
+        <w:rPr>
+          <w:b/>
+          <w:bCs/>
+          <w:color w:val="CC7832"/>
+        </w:rPr>
+        <w:br/>
+      </w:r>
+      <w:r>
+        <w:rPr>
+          <w:b/>
+          <w:bCs/>
+          <w:color w:val="CC7832"/>
+        </w:rPr>
+        <w:lastRenderedPageBreak/>
+        <w:t xml:space="preserve">    if </w:t>
+      </w:r>
+      <w:r>
+        <w:rPr>
+          <w:color w:val="A9B7C6"/>
+        </w:rPr>
+        <w:t>kamera zurzeit oben:</w:t>
+      </w:r>
+      <w:r>
+        <w:rPr>
+          <w:color w:val="A9B7C6"/>
+        </w:rPr>
+        <w:br/>
+        <w:t xml:space="preserve">        nichts passiert</w:t>
+      </w:r>
+      <w:r>
+        <w:rPr>
+          <w:color w:val="A9B7C6"/>
+        </w:rPr>
+        <w:br/>
+      </w:r>
+      <w:r>
+        <w:rPr>
+          <w:color w:val="A9B7C6"/>
+        </w:rPr>
+        <w:br/>
+      </w:r>
+      <w:r>
+        <w:rPr>
+          <w:b/>
+          <w:bCs/>
+          <w:color w:val="CC7832"/>
+        </w:rPr>
+        <w:t xml:space="preserve">if </w:t>
+      </w:r>
+      <w:r>
+        <w:rPr>
+          <w:color w:val="A9B7C6"/>
+        </w:rPr>
+        <w:t>button runter:</w:t>
+      </w:r>
+      <w:r>
+        <w:rPr>
+          <w:color w:val="A9B7C6"/>
+        </w:rPr>
+        <w:br/>
+        <w:t xml:space="preserve">    </w:t>
+      </w:r>
+      <w:r>
+        <w:rPr>
+          <w:b/>
+          <w:bCs/>
+          <w:color w:val="CC7832"/>
+        </w:rPr>
+        <w:t xml:space="preserve">if </w:t>
+      </w:r>
+      <w:r>
+        <w:rPr>
+          <w:color w:val="A9B7C6"/>
+        </w:rPr>
+        <w:t>kamera</w:t>
+      </w:r>
+      <w:r>
+        <w:rPr>
+          <w:color w:val="A9B7C6"/>
+        </w:rPr>
+        <w:t xml:space="preserve"> zurzeit mittig:</w:t>
+      </w:r>
+      <w:r>
+        <w:rPr>
+          <w:color w:val="A9B7C6"/>
+        </w:rPr>
+        <w:br/>
+        <w:t xml:space="preserve">        unten = </w:t>
+      </w:r>
+      <w:r>
+        <w:rPr>
+          <w:b/>
+          <w:bCs/>
+          <w:color w:val="CC7832"/>
+        </w:rPr>
+        <w:t>True</w:t>
+      </w:r>
+      <w:r>
+        <w:rPr>
+          <w:b/>
+          <w:bCs/>
+          <w:color w:val="CC7832"/>
+        </w:rPr>
+        <w:br/>
+        <w:t xml:space="preserve">        </w:t>
+      </w:r>
+      <w:r>
+        <w:rPr>
+          <w:color w:val="A9B7C6"/>
+        </w:rPr>
+        <w:t xml:space="preserve">mitte = </w:t>
+      </w:r>
+      <w:r>
+        <w:rPr>
+          <w:b/>
+          <w:bCs/>
+          <w:color w:val="CC7832"/>
+        </w:rPr>
+        <w:t>False</w:t>
+      </w:r>
+      <w:r>
+        <w:rPr>
+          <w:b/>
+          <w:bCs/>
+          <w:color w:val="CC7832"/>
+        </w:rPr>
+        <w:br/>
+        <w:t xml:space="preserve">    if </w:t>
+      </w:r>
+      <w:r>
+        <w:rPr>
+          <w:color w:val="A9B7C6"/>
+        </w:rPr>
+        <w:t>kamera zurzeit oben:</w:t>
+      </w:r>
+      <w:r>
+        <w:rPr>
+          <w:color w:val="A9B7C6"/>
+        </w:rPr>
+        <w:br/>
+        <w:t xml:space="preserve">        mitte = </w:t>
+      </w:r>
+      <w:r>
+        <w:rPr>
+          <w:b/>
+          <w:bCs/>
+          <w:color w:val="CC7832"/>
+        </w:rPr>
+        <w:t>True</w:t>
+      </w:r>
+      <w:r>
+        <w:rPr>
+          <w:b/>
+          <w:bCs/>
+          <w:color w:val="CC7832"/>
+        </w:rPr>
+        <w:br/>
+        <w:t xml:space="preserve">        </w:t>
+      </w:r>
+      <w:r>
+        <w:rPr>
+          <w:color w:val="A9B7C6"/>
+        </w:rPr>
+        <w:t xml:space="preserve">oben = </w:t>
+      </w:r>
+      <w:r>
+        <w:rPr>
+          <w:b/>
+          <w:bCs/>
+          <w:color w:val="CC7832"/>
+        </w:rPr>
+        <w:t>False</w:t>
+      </w:r>
+      <w:r>
+        <w:rPr>
+          <w:b/>
+          <w:bCs/>
+          <w:color w:val="CC7832"/>
+        </w:rPr>
+        <w:br/>
+        <w:t xml:space="preserve">    if </w:t>
+      </w:r>
+      <w:r>
+        <w:rPr>
+          <w:color w:val="A9B7C6"/>
+        </w:rPr>
+        <w:t>kamera zurzeit unten:</w:t>
+      </w:r>
+      <w:r>
+        <w:rPr>
+          <w:color w:val="A9B7C6"/>
+        </w:rPr>
+        <w:br/>
+        <w:t xml:space="preserve">        nichts passiert</w:t>
+      </w:r>
+      <w:r>
+        <w:rPr>
+          <w:color w:val="A9B7C6"/>
+        </w:rPr>
+        <w:br/>
+        <w:t xml:space="preserve">        </w:t>
+      </w:r>
+      <w:r>
+        <w:rPr>
+          <w:color w:val="A9B7C6"/>
+        </w:rPr>
+        <w:br/>
+        <w:t xml:space="preserve">        </w:t>
+      </w:r>
+    </w:p>
+    <w:p/>
     <w:sectPr>
-      <w:headerReference w:type="default" r:id="rId23"/>
-      <w:footerReference w:type="default" r:id="rId24"/>
+      <w:headerReference w:type="default" r:id="rId24"/>
+      <w:footerReference w:type="default" r:id="rId25"/>
       <w:pgSz w:w="11906" w:h="16838"/>
       <w:pgMar w:top="1417" w:right="1417" w:bottom="1134" w:left="1417" w:header="708" w:footer="708" w:gutter="0"/>
       <w:pgNumType w:start="1"/>
@@ -6009,7 +6331,7 @@
             <w:noProof/>
             <w:lang w:val="de-DE"/>
           </w:rPr>
-          <w:t>3</w:t>
+          <w:t>9</w:t>
         </w:r>
         <w:r>
           <w:fldChar w:fldCharType="end"/>
@@ -7364,6 +7686,119 @@
     </w:lvl>
   </w:abstractNum>
   <w:abstractNum w:abstractNumId="11">
+    <w:nsid w:val="2E94298D"/>
+    <w:multiLevelType w:val="hybridMultilevel"/>
+    <w:tmpl w:val="B3A0A7A2"/>
+    <w:lvl w:ilvl="0" w:tplc="0C070001">
+      <w:start w:val="1"/>
+      <w:numFmt w:val="bullet"/>
+      <w:lvlText w:val=""/>
+      <w:lvlJc w:val="left"/>
+      <w:pPr>
+        <w:ind w:left="720" w:hanging="360"/>
+      </w:pPr>
+      <w:rPr>
+        <w:rFonts w:ascii="Symbol" w:hAnsi="Symbol" w:hint="default"/>
+      </w:rPr>
+    </w:lvl>
+    <w:lvl w:ilvl="1" w:tplc="0C070003" w:tentative="1">
+      <w:start w:val="1"/>
+      <w:numFmt w:val="bullet"/>
+      <w:lvlText w:val="o"/>
+      <w:lvlJc w:val="left"/>
+      <w:pPr>
+        <w:ind w:left="1440" w:hanging="360"/>
+      </w:pPr>
+      <w:rPr>
+        <w:rFonts w:ascii="Courier New" w:hAnsi="Courier New" w:cs="Courier New" w:hint="default"/>
+      </w:rPr>
+    </w:lvl>
+    <w:lvl w:ilvl="2" w:tplc="0C070005" w:tentative="1">
+      <w:start w:val="1"/>
+      <w:numFmt w:val="bullet"/>
+      <w:lvlText w:val=""/>
+      <w:lvlJc w:val="left"/>
+      <w:pPr>
+        <w:ind w:left="2160" w:hanging="360"/>
+      </w:pPr>
+      <w:rPr>
+        <w:rFonts w:ascii="Wingdings" w:hAnsi="Wingdings" w:hint="default"/>
+      </w:rPr>
+    </w:lvl>
+    <w:lvl w:ilvl="3" w:tplc="0C070001" w:tentative="1">
+      <w:start w:val="1"/>
+      <w:numFmt w:val="bullet"/>
+      <w:lvlText w:val=""/>
+      <w:lvlJc w:val="left"/>
+      <w:pPr>
+        <w:ind w:left="2880" w:hanging="360"/>
+      </w:pPr>
+      <w:rPr>
+        <w:rFonts w:ascii="Symbol" w:hAnsi="Symbol" w:hint="default"/>
+      </w:rPr>
+    </w:lvl>
+    <w:lvl w:ilvl="4" w:tplc="0C070003" w:tentative="1">
+      <w:start w:val="1"/>
+      <w:numFmt w:val="bullet"/>
+      <w:lvlText w:val="o"/>
+      <w:lvlJc w:val="left"/>
+      <w:pPr>
+        <w:ind w:left="3600" w:hanging="360"/>
+      </w:pPr>
+      <w:rPr>
+        <w:rFonts w:ascii="Courier New" w:hAnsi="Courier New" w:cs="Courier New" w:hint="default"/>
+      </w:rPr>
+    </w:lvl>
+    <w:lvl w:ilvl="5" w:tplc="0C070005" w:tentative="1">
+      <w:start w:val="1"/>
+      <w:numFmt w:val="bullet"/>
+      <w:lvlText w:val=""/>
+      <w:lvlJc w:val="left"/>
+      <w:pPr>
+        <w:ind w:left="4320" w:hanging="360"/>
+      </w:pPr>
+      <w:rPr>
+        <w:rFonts w:ascii="Wingdings" w:hAnsi="Wingdings" w:hint="default"/>
+      </w:rPr>
+    </w:lvl>
+    <w:lvl w:ilvl="6" w:tplc="0C070001" w:tentative="1">
+      <w:start w:val="1"/>
+      <w:numFmt w:val="bullet"/>
+      <w:lvlText w:val=""/>
+      <w:lvlJc w:val="left"/>
+      <w:pPr>
+        <w:ind w:left="5040" w:hanging="360"/>
+      </w:pPr>
+      <w:rPr>
+        <w:rFonts w:ascii="Symbol" w:hAnsi="Symbol" w:hint="default"/>
+      </w:rPr>
+    </w:lvl>
+    <w:lvl w:ilvl="7" w:tplc="0C070003" w:tentative="1">
+      <w:start w:val="1"/>
+      <w:numFmt w:val="bullet"/>
+      <w:lvlText w:val="o"/>
+      <w:lvlJc w:val="left"/>
+      <w:pPr>
+        <w:ind w:left="5760" w:hanging="360"/>
+      </w:pPr>
+      <w:rPr>
+        <w:rFonts w:ascii="Courier New" w:hAnsi="Courier New" w:cs="Courier New" w:hint="default"/>
+      </w:rPr>
+    </w:lvl>
+    <w:lvl w:ilvl="8" w:tplc="0C070005" w:tentative="1">
+      <w:start w:val="1"/>
+      <w:numFmt w:val="bullet"/>
+      <w:lvlText w:val=""/>
+      <w:lvlJc w:val="left"/>
+      <w:pPr>
+        <w:ind w:left="6480" w:hanging="360"/>
+      </w:pPr>
+      <w:rPr>
+        <w:rFonts w:ascii="Wingdings" w:hAnsi="Wingdings" w:hint="default"/>
+      </w:rPr>
+    </w:lvl>
+  </w:abstractNum>
+  <w:abstractNum w:abstractNumId="12">
     <w:nsid w:val="307416D4"/>
     <w:multiLevelType w:val="multilevel"/>
     <w:tmpl w:val="0C07001F"/>
@@ -7449,7 +7884,7 @@
       </w:pPr>
     </w:lvl>
   </w:abstractNum>
-  <w:abstractNum w:abstractNumId="12">
+  <w:abstractNum w:abstractNumId="13">
     <w:nsid w:val="342F2DD4"/>
     <w:multiLevelType w:val="hybridMultilevel"/>
     <w:tmpl w:val="A71C78D6"/>
@@ -7562,7 +7997,7 @@
       </w:rPr>
     </w:lvl>
   </w:abstractNum>
-  <w:abstractNum w:abstractNumId="13">
+  <w:abstractNum w:abstractNumId="14">
     <w:nsid w:val="34AE3A9A"/>
     <w:multiLevelType w:val="multilevel"/>
     <w:tmpl w:val="D7B27712"/>
@@ -7711,7 +8146,7 @@
       </w:rPr>
     </w:lvl>
   </w:abstractNum>
-  <w:abstractNum w:abstractNumId="14">
+  <w:abstractNum w:abstractNumId="15">
     <w:nsid w:val="36EF1CDC"/>
     <w:multiLevelType w:val="multilevel"/>
     <w:tmpl w:val="99D4DE9E"/>
@@ -7860,7 +8295,7 @@
       </w:rPr>
     </w:lvl>
   </w:abstractNum>
-  <w:abstractNum w:abstractNumId="15">
+  <w:abstractNum w:abstractNumId="16">
     <w:nsid w:val="373360E6"/>
     <w:multiLevelType w:val="hybridMultilevel"/>
     <w:tmpl w:val="7BC22EF0"/>
@@ -7973,7 +8408,7 @@
       </w:rPr>
     </w:lvl>
   </w:abstractNum>
-  <w:abstractNum w:abstractNumId="16">
+  <w:abstractNum w:abstractNumId="17">
     <w:nsid w:val="389F599A"/>
     <w:multiLevelType w:val="multilevel"/>
     <w:tmpl w:val="85CA0F44"/>
@@ -8122,7 +8557,7 @@
       </w:rPr>
     </w:lvl>
   </w:abstractNum>
-  <w:abstractNum w:abstractNumId="17">
+  <w:abstractNum w:abstractNumId="18">
     <w:nsid w:val="3AAB799E"/>
     <w:multiLevelType w:val="hybridMultilevel"/>
     <w:tmpl w:val="0848130A"/>
@@ -8235,7 +8670,7 @@
       </w:rPr>
     </w:lvl>
   </w:abstractNum>
-  <w:abstractNum w:abstractNumId="18">
+  <w:abstractNum w:abstractNumId="19">
     <w:nsid w:val="41744932"/>
     <w:multiLevelType w:val="hybridMultilevel"/>
     <w:tmpl w:val="43C088BA"/>
@@ -8348,7 +8783,7 @@
       </w:rPr>
     </w:lvl>
   </w:abstractNum>
-  <w:abstractNum w:abstractNumId="19">
+  <w:abstractNum w:abstractNumId="20">
     <w:nsid w:val="43206B41"/>
     <w:multiLevelType w:val="hybridMultilevel"/>
     <w:tmpl w:val="DCAE9466"/>
@@ -8461,7 +8896,7 @@
       </w:rPr>
     </w:lvl>
   </w:abstractNum>
-  <w:abstractNum w:abstractNumId="20">
+  <w:abstractNum w:abstractNumId="21">
     <w:nsid w:val="457B46F1"/>
     <w:multiLevelType w:val="hybridMultilevel"/>
     <w:tmpl w:val="8A3454CE"/>
@@ -8574,7 +9009,7 @@
       </w:rPr>
     </w:lvl>
   </w:abstractNum>
-  <w:abstractNum w:abstractNumId="21">
+  <w:abstractNum w:abstractNumId="22">
     <w:nsid w:val="468A58E9"/>
     <w:multiLevelType w:val="hybridMultilevel"/>
     <w:tmpl w:val="AC3E3E00"/>
@@ -8687,7 +9122,7 @@
       </w:rPr>
     </w:lvl>
   </w:abstractNum>
-  <w:abstractNum w:abstractNumId="22">
+  <w:abstractNum w:abstractNumId="23">
     <w:nsid w:val="509522B3"/>
     <w:multiLevelType w:val="multilevel"/>
     <w:tmpl w:val="EF94BC68"/>
@@ -8800,7 +9235,7 @@
       </w:rPr>
     </w:lvl>
   </w:abstractNum>
-  <w:abstractNum w:abstractNumId="23">
+  <w:abstractNum w:abstractNumId="24">
     <w:nsid w:val="51625D96"/>
     <w:multiLevelType w:val="hybridMultilevel"/>
     <w:tmpl w:val="F8DE22C8"/>
@@ -8913,7 +9348,7 @@
       </w:rPr>
     </w:lvl>
   </w:abstractNum>
-  <w:abstractNum w:abstractNumId="24">
+  <w:abstractNum w:abstractNumId="25">
     <w:nsid w:val="54B15870"/>
     <w:multiLevelType w:val="hybridMultilevel"/>
     <w:tmpl w:val="F3B4DB76"/>
@@ -9026,7 +9461,7 @@
       </w:rPr>
     </w:lvl>
   </w:abstractNum>
-  <w:abstractNum w:abstractNumId="25">
+  <w:abstractNum w:abstractNumId="26">
     <w:nsid w:val="567D508F"/>
     <w:multiLevelType w:val="multilevel"/>
     <w:tmpl w:val="977027E2"/>
@@ -9175,7 +9610,7 @@
       </w:rPr>
     </w:lvl>
   </w:abstractNum>
-  <w:abstractNum w:abstractNumId="26">
+  <w:abstractNum w:abstractNumId="27">
     <w:nsid w:val="5AD27716"/>
     <w:multiLevelType w:val="multilevel"/>
     <w:tmpl w:val="3B8828F8"/>
@@ -9271,7 +9706,7 @@
       </w:pPr>
     </w:lvl>
   </w:abstractNum>
-  <w:abstractNum w:abstractNumId="27">
+  <w:abstractNum w:abstractNumId="28">
     <w:nsid w:val="5B3B2D62"/>
     <w:multiLevelType w:val="multilevel"/>
     <w:tmpl w:val="7AF22948"/>
@@ -9420,7 +9855,7 @@
       </w:rPr>
     </w:lvl>
   </w:abstractNum>
-  <w:abstractNum w:abstractNumId="28">
+  <w:abstractNum w:abstractNumId="29">
     <w:nsid w:val="7572746F"/>
     <w:multiLevelType w:val="multilevel"/>
     <w:tmpl w:val="3CEA6B6E"/>
@@ -9569,7 +10004,7 @@
       </w:rPr>
     </w:lvl>
   </w:abstractNum>
-  <w:abstractNum w:abstractNumId="29">
+  <w:abstractNum w:abstractNumId="30">
     <w:nsid w:val="7C187B06"/>
     <w:multiLevelType w:val="hybridMultilevel"/>
     <w:tmpl w:val="C6C4DE7E"/>
@@ -9682,7 +10117,7 @@
       </w:rPr>
     </w:lvl>
   </w:abstractNum>
-  <w:abstractNum w:abstractNumId="30">
+  <w:abstractNum w:abstractNumId="31">
     <w:nsid w:val="7E125815"/>
     <w:multiLevelType w:val="multilevel"/>
     <w:tmpl w:val="E876B980"/>
@@ -9799,55 +10234,55 @@
     <w:abstractNumId w:val="3"/>
   </w:num>
   <w:num w:numId="2">
-    <w:abstractNumId w:val="21"/>
+    <w:abstractNumId w:val="22"/>
   </w:num>
   <w:num w:numId="3">
     <w:abstractNumId w:val="7"/>
   </w:num>
   <w:num w:numId="4">
-    <w:abstractNumId w:val="15"/>
+    <w:abstractNumId w:val="16"/>
   </w:num>
   <w:num w:numId="5">
     <w:abstractNumId w:val="6"/>
   </w:num>
   <w:num w:numId="6">
-    <w:abstractNumId w:val="17"/>
+    <w:abstractNumId w:val="18"/>
   </w:num>
   <w:num w:numId="7">
     <w:abstractNumId w:val="10"/>
   </w:num>
   <w:num w:numId="8">
-    <w:abstractNumId w:val="25"/>
+    <w:abstractNumId w:val="26"/>
   </w:num>
   <w:num w:numId="9">
-    <w:abstractNumId w:val="16"/>
+    <w:abstractNumId w:val="17"/>
   </w:num>
   <w:num w:numId="10">
-    <w:abstractNumId w:val="13"/>
+    <w:abstractNumId w:val="14"/>
   </w:num>
   <w:num w:numId="11">
     <w:abstractNumId w:val="1"/>
   </w:num>
   <w:num w:numId="12">
-    <w:abstractNumId w:val="18"/>
+    <w:abstractNumId w:val="19"/>
   </w:num>
   <w:num w:numId="13">
-    <w:abstractNumId w:val="12"/>
+    <w:abstractNumId w:val="13"/>
   </w:num>
   <w:num w:numId="14">
     <w:abstractNumId w:val="5"/>
   </w:num>
   <w:num w:numId="15">
-    <w:abstractNumId w:val="29"/>
+    <w:abstractNumId w:val="30"/>
   </w:num>
   <w:num w:numId="16">
     <w:abstractNumId w:val="2"/>
   </w:num>
   <w:num w:numId="17">
-    <w:abstractNumId w:val="23"/>
+    <w:abstractNumId w:val="24"/>
   </w:num>
   <w:num w:numId="18">
-    <w:abstractNumId w:val="24"/>
+    <w:abstractNumId w:val="25"/>
   </w:num>
   <w:num w:numId="19">
     <w:abstractNumId w:val="8"/>
@@ -9856,19 +10291,19 @@
     <w:abstractNumId w:val="0"/>
   </w:num>
   <w:num w:numId="21">
-    <w:abstractNumId w:val="19"/>
+    <w:abstractNumId w:val="20"/>
   </w:num>
   <w:num w:numId="22">
-    <w:abstractNumId w:val="20"/>
+    <w:abstractNumId w:val="21"/>
   </w:num>
   <w:num w:numId="23">
-    <w:abstractNumId w:val="14"/>
+    <w:abstractNumId w:val="15"/>
   </w:num>
   <w:num w:numId="24">
-    <w:abstractNumId w:val="28"/>
+    <w:abstractNumId w:val="29"/>
   </w:num>
   <w:num w:numId="25">
-    <w:abstractNumId w:val="27"/>
+    <w:abstractNumId w:val="28"/>
   </w:num>
   <w:num w:numId="26">
     <w:abstractNumId w:val="4"/>
@@ -9877,15 +10312,18 @@
     <w:abstractNumId w:val="9"/>
   </w:num>
   <w:num w:numId="28">
-    <w:abstractNumId w:val="30"/>
+    <w:abstractNumId w:val="31"/>
   </w:num>
   <w:num w:numId="29">
-    <w:abstractNumId w:val="22"/>
+    <w:abstractNumId w:val="23"/>
   </w:num>
   <w:num w:numId="30">
-    <w:abstractNumId w:val="26"/>
+    <w:abstractNumId w:val="27"/>
   </w:num>
   <w:num w:numId="31">
+    <w:abstractNumId w:val="12"/>
+  </w:num>
+  <w:num w:numId="32">
     <w:abstractNumId w:val="11"/>
   </w:num>
 </w:numbering>
@@ -12424,7 +12862,7 @@
 </file>
 
 <file path=customXml/itemProps2.xml><?xml version="1.0" encoding="utf-8"?>
-<ds:datastoreItem xmlns:ds="http://schemas.openxmlformats.org/officeDocument/2006/customXml" ds:itemID="{A5785A9A-02E2-4D47-BF03-78584E4B7D7A}">
+<ds:datastoreItem xmlns:ds="http://schemas.openxmlformats.org/officeDocument/2006/customXml" ds:itemID="{C1001FB8-88AE-460E-9661-61F0C7C4E5AC}">
   <ds:schemaRefs>
     <ds:schemaRef ds:uri="http://schemas.openxmlformats.org/officeDocument/2006/bibliography"/>
   </ds:schemaRefs>

</xml_diff>

<commit_message>
fixed legend texture bug, documentation
</commit_message>
<xml_diff>
--- a/documentation/Protokoll.docx
+++ b/documentation/Protokoll.docx
@@ -3690,8 +3690,6 @@
         </w:rPr>
         <w:br w:type="page"/>
       </w:r>
-      <w:bookmarkStart w:id="5" w:name="_GoBack"/>
-      <w:bookmarkEnd w:id="5"/>
     </w:p>
     <w:p>
       <w:pPr>
@@ -4016,7 +4014,7 @@
           <w:rFonts w:ascii="Calibri" w:hAnsi="Calibri"/>
         </w:rPr>
       </w:pPr>
-      <w:bookmarkStart w:id="6" w:name="_Toc437269623"/>
+      <w:bookmarkStart w:id="5" w:name="_Toc437269623"/>
       <w:r>
         <w:rPr>
           <w:rFonts w:ascii="Calibri" w:hAnsi="Calibri"/>
@@ -4024,7 +4022,7 @@
         <w:lastRenderedPageBreak/>
         <w:t>Recherche</w:t>
       </w:r>
-      <w:bookmarkEnd w:id="6"/>
+      <w:bookmarkEnd w:id="5"/>
     </w:p>
     <w:p>
       <w:pPr>
@@ -4041,7 +4039,7 @@
           <w:i w:val="0"/>
         </w:rPr>
       </w:pPr>
-      <w:bookmarkStart w:id="7" w:name="_Toc437269624"/>
+      <w:bookmarkStart w:id="6" w:name="_Toc437269624"/>
       <w:r>
         <w:rPr>
           <w:rFonts w:ascii="Calibri" w:hAnsi="Calibri"/>
@@ -4058,7 +4056,7 @@
         </w:rPr>
         <w:t>yglet</w:t>
       </w:r>
-      <w:bookmarkEnd w:id="7"/>
+      <w:bookmarkEnd w:id="6"/>
     </w:p>
     <w:p>
       <w:r>
@@ -4080,7 +4078,7 @@
           <w:i w:val="0"/>
         </w:rPr>
       </w:pPr>
-      <w:bookmarkStart w:id="8" w:name="_Toc437269625"/>
+      <w:bookmarkStart w:id="7" w:name="_Toc437269625"/>
       <w:r>
         <w:rPr>
           <w:rFonts w:ascii="Calibri" w:hAnsi="Calibri"/>
@@ -4089,7 +4087,7 @@
         </w:rPr>
         <w:t>Pygame</w:t>
       </w:r>
-      <w:bookmarkEnd w:id="8"/>
+      <w:bookmarkEnd w:id="7"/>
     </w:p>
     <w:p>
       <w:pPr>
@@ -4162,7 +4160,7 @@
           <w:i w:val="0"/>
         </w:rPr>
       </w:pPr>
-      <w:bookmarkStart w:id="9" w:name="_Toc437269626"/>
+      <w:bookmarkStart w:id="8" w:name="_Toc437269626"/>
       <w:r>
         <w:rPr>
           <w:rFonts w:ascii="Calibri" w:hAnsi="Calibri"/>
@@ -4187,7 +4185,7 @@
         </w:rPr>
         <w:t xml:space="preserve"> Tutorial</w:t>
       </w:r>
-      <w:bookmarkEnd w:id="9"/>
+      <w:bookmarkEnd w:id="8"/>
     </w:p>
     <w:p>
       <w:pPr>
@@ -4334,7 +4332,7 @@
           <w:i w:val="0"/>
         </w:rPr>
       </w:pPr>
-      <w:bookmarkStart w:id="10" w:name="_Toc437269627"/>
+      <w:bookmarkStart w:id="9" w:name="_Toc437269627"/>
       <w:r>
         <w:rPr>
           <w:rFonts w:ascii="Calibri" w:hAnsi="Calibri"/>
@@ -4343,7 +4341,7 @@
         </w:rPr>
         <w:t>First Sphere</w:t>
       </w:r>
-      <w:bookmarkEnd w:id="10"/>
+      <w:bookmarkEnd w:id="9"/>
     </w:p>
     <w:p>
       <w:pPr>
@@ -5608,7 +5606,7 @@
           <w:i w:val="0"/>
         </w:rPr>
       </w:pPr>
-      <w:bookmarkStart w:id="11" w:name="_Toc437269628"/>
+      <w:bookmarkStart w:id="10" w:name="_Toc437269628"/>
       <w:r>
         <w:rPr>
           <w:rFonts w:ascii="Calibri" w:hAnsi="Calibri"/>
@@ -5641,7 +5639,7 @@
         </w:rPr>
         <w:t xml:space="preserve"> Pygame</w:t>
       </w:r>
-      <w:bookmarkEnd w:id="11"/>
+      <w:bookmarkEnd w:id="10"/>
     </w:p>
     <w:p>
       <w:pPr>
@@ -5804,7 +5802,7 @@
           <w:i w:val="0"/>
         </w:rPr>
       </w:pPr>
-      <w:bookmarkStart w:id="12" w:name="_Toc437269629"/>
+      <w:bookmarkStart w:id="11" w:name="_Toc437269629"/>
       <w:r>
         <w:rPr>
           <w:rFonts w:ascii="Calibri" w:hAnsi="Calibri"/>
@@ -5829,7 +5827,7 @@
         </w:rPr>
         <w:t xml:space="preserve"> Pygame</w:t>
       </w:r>
-      <w:bookmarkEnd w:id="12"/>
+      <w:bookmarkEnd w:id="11"/>
     </w:p>
     <w:p>
       <w:pPr>
@@ -6004,7 +6002,7 @@
           <w:i w:val="0"/>
         </w:rPr>
       </w:pPr>
-      <w:bookmarkStart w:id="13" w:name="_Toc437269630"/>
+      <w:bookmarkStart w:id="12" w:name="_Toc437269630"/>
       <w:r>
         <w:rPr>
           <w:rFonts w:ascii="Calibri" w:hAnsi="Calibri"/>
@@ -6013,7 +6011,7 @@
         </w:rPr>
         <w:t>Texture Mapping</w:t>
       </w:r>
-      <w:bookmarkEnd w:id="13"/>
+      <w:bookmarkEnd w:id="12"/>
     </w:p>
     <w:p>
       <w:pPr>
@@ -6225,14 +6223,14 @@
           <w:rFonts w:ascii="Calibri" w:hAnsi="Calibri"/>
         </w:rPr>
       </w:pPr>
-      <w:bookmarkStart w:id="14" w:name="_Toc437269631"/>
+      <w:bookmarkStart w:id="13" w:name="_Toc437269631"/>
       <w:r>
         <w:rPr>
           <w:rFonts w:ascii="Calibri" w:hAnsi="Calibri"/>
         </w:rPr>
         <w:t>Umsetzung</w:t>
       </w:r>
-      <w:bookmarkEnd w:id="14"/>
+      <w:bookmarkEnd w:id="13"/>
     </w:p>
     <w:p>
       <w:pPr>
@@ -6249,7 +6247,7 @@
           <w:i w:val="0"/>
         </w:rPr>
       </w:pPr>
-      <w:bookmarkStart w:id="15" w:name="_Toc437269632"/>
+      <w:bookmarkStart w:id="14" w:name="_Toc437269632"/>
       <w:r>
         <w:rPr>
           <w:rFonts w:ascii="Calibri" w:hAnsi="Calibri"/>
@@ -6258,7 +6256,7 @@
         </w:rPr>
         <w:t>Grafisches Design</w:t>
       </w:r>
-      <w:bookmarkEnd w:id="15"/>
+      <w:bookmarkEnd w:id="14"/>
     </w:p>
     <w:p>
       <w:r>
@@ -6396,7 +6394,7 @@
           <w:i w:val="0"/>
         </w:rPr>
       </w:pPr>
-      <w:bookmarkStart w:id="16" w:name="_Toc437269633"/>
+      <w:bookmarkStart w:id="15" w:name="_Toc437269633"/>
       <w:r>
         <w:rPr>
           <w:rFonts w:ascii="Calibri" w:hAnsi="Calibri"/>
@@ -6405,7 +6403,7 @@
         </w:rPr>
         <w:t>Technisches Design</w:t>
       </w:r>
-      <w:bookmarkEnd w:id="16"/>
+      <w:bookmarkEnd w:id="15"/>
     </w:p>
     <w:p>
       <w:pPr>
@@ -6422,7 +6420,7 @@
           <w:i w:val="0"/>
         </w:rPr>
       </w:pPr>
-      <w:bookmarkStart w:id="17" w:name="_Toc437269634"/>
+      <w:bookmarkStart w:id="16" w:name="_Toc437269634"/>
       <w:r>
         <w:rPr>
           <w:rFonts w:ascii="Calibri" w:hAnsi="Calibri"/>
@@ -6431,7 +6429,7 @@
         </w:rPr>
         <w:t>Implementierung</w:t>
       </w:r>
-      <w:bookmarkEnd w:id="17"/>
+      <w:bookmarkEnd w:id="16"/>
     </w:p>
     <w:p>
       <w:r>
@@ -6453,7 +6451,7 @@
           <w:i w:val="0"/>
         </w:rPr>
       </w:pPr>
-      <w:bookmarkStart w:id="18" w:name="_Toc437269635"/>
+      <w:bookmarkStart w:id="17" w:name="_Toc437269635"/>
       <w:r>
         <w:rPr>
           <w:rFonts w:ascii="Calibri" w:hAnsi="Calibri"/>
@@ -6463,7 +6461,7 @@
         <w:lastRenderedPageBreak/>
         <w:t>Licht</w:t>
       </w:r>
-      <w:bookmarkEnd w:id="18"/>
+      <w:bookmarkEnd w:id="17"/>
     </w:p>
     <w:p>
       <w:pPr>
@@ -6597,7 +6595,7 @@
           <w:i w:val="0"/>
         </w:rPr>
       </w:pPr>
-      <w:bookmarkStart w:id="19" w:name="_Toc437269636"/>
+      <w:bookmarkStart w:id="18" w:name="_Toc437269636"/>
       <w:r>
         <w:rPr>
           <w:rFonts w:ascii="Calibri" w:hAnsi="Calibri"/>
@@ -6606,7 +6604,7 @@
         </w:rPr>
         <w:t>Laden der Texturen</w:t>
       </w:r>
-      <w:bookmarkEnd w:id="19"/>
+      <w:bookmarkEnd w:id="18"/>
     </w:p>
     <w:p>
       <w:pPr>
@@ -6637,7 +6635,7 @@
           <w:i w:val="0"/>
         </w:rPr>
       </w:pPr>
-      <w:bookmarkStart w:id="20" w:name="_Toc437269637"/>
+      <w:bookmarkStart w:id="19" w:name="_Toc437269637"/>
       <w:r>
         <w:rPr>
           <w:rFonts w:ascii="Calibri" w:hAnsi="Calibri"/>
@@ -6646,7 +6644,7 @@
         </w:rPr>
         <w:t>Ausschalten der Texturen</w:t>
       </w:r>
-      <w:bookmarkEnd w:id="20"/>
+      <w:bookmarkEnd w:id="19"/>
     </w:p>
     <w:p>
       <w:r>
@@ -6684,7 +6682,33 @@
         <w:t xml:space="preserve"> Nachdem jedoch die Buttons erstellt waren und sich Texturen auf ihnen befanden, wurden nicht nur die Texturen der Planeten ausgeschaltet, sondern auch die der Buttons.</w:t>
       </w:r>
       <w:r>
-        <w:t xml:space="preserve"> Dies konnte behoben werden, indem anstatt</w:t>
+        <w:t xml:space="preserve"> Dies konnte, dank </w:t>
+      </w:r>
+      <w:hyperlink r:id="rId25" w:history="1">
+        <w:r>
+          <w:rPr>
+            <w:rStyle w:val="Hyperlink"/>
+          </w:rPr>
+          <w:t>dieser Anle</w:t>
+        </w:r>
+        <w:r>
+          <w:rPr>
+            <w:rStyle w:val="Hyperlink"/>
+          </w:rPr>
+          <w:t>i</w:t>
+        </w:r>
+        <w:r>
+          <w:rPr>
+            <w:rStyle w:val="Hyperlink"/>
+          </w:rPr>
+          <w:t>tung</w:t>
+        </w:r>
+      </w:hyperlink>
+      <w:r>
+        <w:t xml:space="preserve">, </w:t>
+      </w:r>
+      <w:r>
+        <w:t>behoben werden, indem anstatt</w:t>
       </w:r>
     </w:p>
     <w:p>
@@ -6772,7 +6796,7 @@
           <w:i w:val="0"/>
         </w:rPr>
       </w:pPr>
-      <w:bookmarkStart w:id="21" w:name="_Toc437269638"/>
+      <w:bookmarkStart w:id="20" w:name="_Toc437269638"/>
       <w:r>
         <w:rPr>
           <w:rFonts w:ascii="Calibri" w:hAnsi="Calibri"/>
@@ -6781,7 +6805,7 @@
         </w:rPr>
         <w:t>Pfeilbuttons</w:t>
       </w:r>
-      <w:bookmarkEnd w:id="21"/>
+      <w:bookmarkEnd w:id="20"/>
     </w:p>
     <w:p>
       <w:pPr>
@@ -7219,7 +7243,7 @@
           <w:i w:val="0"/>
         </w:rPr>
       </w:pPr>
-      <w:bookmarkStart w:id="22" w:name="_Toc437269639"/>
+      <w:bookmarkStart w:id="21" w:name="_Toc437269639"/>
       <w:r>
         <w:rPr>
           <w:rFonts w:ascii="Calibri" w:hAnsi="Calibri"/>
@@ -7228,12 +7252,215 @@
         </w:rPr>
         <w:t>Kamera Steuerung</w:t>
       </w:r>
+      <w:bookmarkEnd w:id="21"/>
+    </w:p>
+    <w:p>
+      <w:pPr>
+        <w:jc w:val="both"/>
+      </w:pPr>
+      <w:r>
+        <w:t xml:space="preserve">Die Kamera Steuerung bereitete allgemein sehr viele Probleme und wurde deshalb auch ganz am Ende implementiert. </w:t>
+      </w:r>
+      <w:r>
+        <w:t xml:space="preserve"> Bevor der Verwendung von gluLookAt wurde die Kamera einfach mittels gluPerspective erstellt. Da dann aber alles zu nah an der Linse war, wurde alles um 30 Einheiten in z-Richtung nach hinten verschoben.</w:t>
+      </w:r>
+    </w:p>
+    <w:p>
+      <w:pPr>
+        <w:jc w:val="both"/>
+      </w:pPr>
+      <w:r>
+        <w:t>Die Erste Erstellung einer Kamera mittels gluLookAt führte hauptsächlich zu dem Problem, dass man einfach nichts mehr sah. Was natürlich an den falschen Parametern lag, jedoch war es schwer im Internet sinnvolle und verständliche Erklärung für diese 9</w:t>
+      </w:r>
+      <w:r>
+        <w:t xml:space="preserve"> Parameter zu finden. Hier </w:t>
+      </w:r>
+      <w:r>
+        <w:t>eine kleine Auswahl</w:t>
+      </w:r>
+      <w:r>
+        <w:t xml:space="preserve"> der gefundenen Seiten aus denen dann verschiedene </w:t>
+      </w:r>
+      <w:r>
+        <w:t xml:space="preserve">nützliche Informationen </w:t>
+      </w:r>
+      <w:r>
+        <w:t>zu finden waren</w:t>
+      </w:r>
+      <w:r>
+        <w:t>:</w:t>
+      </w:r>
+    </w:p>
+    <w:p>
+      <w:pPr>
+        <w:pStyle w:val="Listenabsatz"/>
+        <w:numPr>
+          <w:ilvl w:val="0"/>
+          <w:numId w:val="33"/>
+        </w:numPr>
+        <w:jc w:val="both"/>
+      </w:pPr>
+      <w:hyperlink r:id="rId26" w:history="1">
+        <w:r>
+          <w:rPr>
+            <w:rStyle w:val="Hyperlink"/>
+          </w:rPr>
+          <w:t>www.opengl.org</w:t>
+        </w:r>
+      </w:hyperlink>
+    </w:p>
+    <w:p>
+      <w:pPr>
+        <w:pStyle w:val="Listenabsatz"/>
+        <w:numPr>
+          <w:ilvl w:val="0"/>
+          <w:numId w:val="33"/>
+        </w:numPr>
+        <w:jc w:val="both"/>
+      </w:pPr>
+      <w:hyperlink r:id="rId27" w:history="1">
+        <w:r>
+          <w:rPr>
+            <w:rStyle w:val="Hyperlink"/>
+          </w:rPr>
+          <w:t>www.opengl.org</w:t>
+        </w:r>
+      </w:hyperlink>
+    </w:p>
+    <w:p>
+      <w:pPr>
+        <w:pStyle w:val="Listenabsatz"/>
+        <w:numPr>
+          <w:ilvl w:val="0"/>
+          <w:numId w:val="33"/>
+        </w:numPr>
+        <w:jc w:val="both"/>
+      </w:pPr>
+      <w:hyperlink r:id="rId28" w:history="1">
+        <w:r>
+          <w:rPr>
+            <w:rStyle w:val="Hyperlink"/>
+          </w:rPr>
+          <w:t>www.opengl.org</w:t>
+        </w:r>
+      </w:hyperlink>
+    </w:p>
+    <w:p>
+      <w:pPr>
+        <w:pStyle w:val="Listenabsatz"/>
+        <w:numPr>
+          <w:ilvl w:val="0"/>
+          <w:numId w:val="33"/>
+        </w:numPr>
+        <w:jc w:val="both"/>
+      </w:pPr>
+      <w:hyperlink r:id="rId29" w:history="1">
+        <w:r>
+          <w:rPr>
+            <w:rStyle w:val="Hyperlink"/>
+          </w:rPr>
+          <w:t>www.lighthouse3d.com</w:t>
+        </w:r>
+      </w:hyperlink>
+    </w:p>
+    <w:p>
+      <w:pPr>
+        <w:pStyle w:val="Listenabsatz"/>
+        <w:numPr>
+          <w:ilvl w:val="0"/>
+          <w:numId w:val="33"/>
+        </w:numPr>
+        <w:jc w:val="both"/>
+      </w:pPr>
+      <w:hyperlink r:id="rId30" w:history="1">
+        <w:r>
+          <w:rPr>
+            <w:rStyle w:val="Hyperlink"/>
+          </w:rPr>
+          <w:t>www.toldo.info</w:t>
+        </w:r>
+      </w:hyperlink>
+    </w:p>
+    <w:p>
+      <w:pPr>
+        <w:pStyle w:val="Listenabsatz"/>
+        <w:numPr>
+          <w:ilvl w:val="0"/>
+          <w:numId w:val="33"/>
+        </w:numPr>
+        <w:jc w:val="both"/>
+      </w:pPr>
+      <w:hyperlink r:id="rId31" w:history="1">
+        <w:r>
+          <w:rPr>
+            <w:rStyle w:val="Hyperlink"/>
+          </w:rPr>
+          <w:t>www.felixgers.de</w:t>
+        </w:r>
+      </w:hyperlink>
+    </w:p>
+    <w:p>
+      <w:pPr>
+        <w:pStyle w:val="Listenabsatz"/>
+        <w:numPr>
+          <w:ilvl w:val="0"/>
+          <w:numId w:val="33"/>
+        </w:numPr>
+        <w:jc w:val="both"/>
+      </w:pPr>
+      <w:hyperlink r:id="rId32" w:history="1">
+        <w:r>
+          <w:rPr>
+            <w:rStyle w:val="Hyperlink"/>
+          </w:rPr>
+          <w:t>stackoverflow.com</w:t>
+        </w:r>
+      </w:hyperlink>
+    </w:p>
+    <w:p>
+      <w:pPr>
+        <w:pStyle w:val="Listenabsatz"/>
+        <w:numPr>
+          <w:ilvl w:val="0"/>
+          <w:numId w:val="33"/>
+        </w:numPr>
+        <w:jc w:val="both"/>
+      </w:pPr>
+      <w:hyperlink r:id="rId33" w:history="1">
+        <w:r>
+          <w:rPr>
+            <w:rStyle w:val="Hyperlink"/>
+          </w:rPr>
+          <w:t>gamedev.stackexchange.com</w:t>
+        </w:r>
+      </w:hyperlink>
+    </w:p>
+    <w:p>
+      <w:pPr>
+        <w:jc w:val="both"/>
+      </w:pPr>
+      <w:r>
+        <w:t xml:space="preserve">Mittels dieser und noch einiger weiterer Infos konnte dann erstmals eine Kamera erstellt werden, welche die Planeten richtig zeigte. Nun mussten noch 2 weitere Einstellungen erstellt werden, welche die Planeten aus einer Vogelperspektive und einer Seitenansicht zeigten. </w:t>
+      </w:r>
+      <w:r>
+        <w:t>Dies konnte vor A</w:t>
+      </w:r>
+      <w:r>
+        <w:t>llem durch experimentieren mit den verschiedenen Parametern erreicht werden.</w:t>
+      </w:r>
+      <w:r>
+        <w:t xml:space="preserve"> Nun entstand jedoch ein weiteres Problem. Da es in OpenGL nicht möglich ist eine Kamera zu drehen, sondern man immer die gesamte Welt dreht, wurden auch die Buttons, welche ja nur 2D-Objekte sind, mitgedreht. </w:t>
+      </w:r>
+      <w:r>
+        <w:lastRenderedPageBreak/>
+        <w:t>Die Lösung dieses Problems nahm dann wieder sehr viel Zeit in Anspruch, konnte aber Letzen Endes mit einer zweiten Kamera für die 2D-Objekte gelöst werden.</w:t>
+      </w:r>
+      <w:bookmarkStart w:id="22" w:name="_GoBack"/>
       <w:bookmarkEnd w:id="22"/>
     </w:p>
-    <w:p/>
     <w:sectPr>
-      <w:headerReference w:type="default" r:id="rId25"/>
-      <w:footerReference w:type="default" r:id="rId26"/>
+      <w:headerReference w:type="default" r:id="rId34"/>
+      <w:footerReference w:type="default" r:id="rId35"/>
       <w:pgSz w:w="11906" w:h="16838"/>
       <w:pgMar w:top="1417" w:right="1417" w:bottom="1134" w:left="1417" w:header="708" w:footer="708" w:gutter="0"/>
       <w:pgNumType w:start="1"/>
@@ -7314,7 +7541,7 @@
             <w:noProof/>
             <w:lang w:val="de-DE"/>
           </w:rPr>
-          <w:t>4</w:t>
+          <w:t>11</w:t>
         </w:r>
         <w:r>
           <w:fldChar w:fldCharType="end"/>
@@ -8321,6 +8548,119 @@
     </w:lvl>
   </w:abstractNum>
   <w:abstractNum w:abstractNumId="8">
+    <w:nsid w:val="1DA90135"/>
+    <w:multiLevelType w:val="hybridMultilevel"/>
+    <w:tmpl w:val="E63C3170"/>
+    <w:lvl w:ilvl="0" w:tplc="0C070001">
+      <w:start w:val="1"/>
+      <w:numFmt w:val="bullet"/>
+      <w:lvlText w:val=""/>
+      <w:lvlJc w:val="left"/>
+      <w:pPr>
+        <w:ind w:left="720" w:hanging="360"/>
+      </w:pPr>
+      <w:rPr>
+        <w:rFonts w:ascii="Symbol" w:hAnsi="Symbol" w:hint="default"/>
+      </w:rPr>
+    </w:lvl>
+    <w:lvl w:ilvl="1" w:tplc="0C070003" w:tentative="1">
+      <w:start w:val="1"/>
+      <w:numFmt w:val="bullet"/>
+      <w:lvlText w:val="o"/>
+      <w:lvlJc w:val="left"/>
+      <w:pPr>
+        <w:ind w:left="1440" w:hanging="360"/>
+      </w:pPr>
+      <w:rPr>
+        <w:rFonts w:ascii="Courier New" w:hAnsi="Courier New" w:cs="Courier New" w:hint="default"/>
+      </w:rPr>
+    </w:lvl>
+    <w:lvl w:ilvl="2" w:tplc="0C070005" w:tentative="1">
+      <w:start w:val="1"/>
+      <w:numFmt w:val="bullet"/>
+      <w:lvlText w:val=""/>
+      <w:lvlJc w:val="left"/>
+      <w:pPr>
+        <w:ind w:left="2160" w:hanging="360"/>
+      </w:pPr>
+      <w:rPr>
+        <w:rFonts w:ascii="Wingdings" w:hAnsi="Wingdings" w:hint="default"/>
+      </w:rPr>
+    </w:lvl>
+    <w:lvl w:ilvl="3" w:tplc="0C070001" w:tentative="1">
+      <w:start w:val="1"/>
+      <w:numFmt w:val="bullet"/>
+      <w:lvlText w:val=""/>
+      <w:lvlJc w:val="left"/>
+      <w:pPr>
+        <w:ind w:left="2880" w:hanging="360"/>
+      </w:pPr>
+      <w:rPr>
+        <w:rFonts w:ascii="Symbol" w:hAnsi="Symbol" w:hint="default"/>
+      </w:rPr>
+    </w:lvl>
+    <w:lvl w:ilvl="4" w:tplc="0C070003" w:tentative="1">
+      <w:start w:val="1"/>
+      <w:numFmt w:val="bullet"/>
+      <w:lvlText w:val="o"/>
+      <w:lvlJc w:val="left"/>
+      <w:pPr>
+        <w:ind w:left="3600" w:hanging="360"/>
+      </w:pPr>
+      <w:rPr>
+        <w:rFonts w:ascii="Courier New" w:hAnsi="Courier New" w:cs="Courier New" w:hint="default"/>
+      </w:rPr>
+    </w:lvl>
+    <w:lvl w:ilvl="5" w:tplc="0C070005" w:tentative="1">
+      <w:start w:val="1"/>
+      <w:numFmt w:val="bullet"/>
+      <w:lvlText w:val=""/>
+      <w:lvlJc w:val="left"/>
+      <w:pPr>
+        <w:ind w:left="4320" w:hanging="360"/>
+      </w:pPr>
+      <w:rPr>
+        <w:rFonts w:ascii="Wingdings" w:hAnsi="Wingdings" w:hint="default"/>
+      </w:rPr>
+    </w:lvl>
+    <w:lvl w:ilvl="6" w:tplc="0C070001" w:tentative="1">
+      <w:start w:val="1"/>
+      <w:numFmt w:val="bullet"/>
+      <w:lvlText w:val=""/>
+      <w:lvlJc w:val="left"/>
+      <w:pPr>
+        <w:ind w:left="5040" w:hanging="360"/>
+      </w:pPr>
+      <w:rPr>
+        <w:rFonts w:ascii="Symbol" w:hAnsi="Symbol" w:hint="default"/>
+      </w:rPr>
+    </w:lvl>
+    <w:lvl w:ilvl="7" w:tplc="0C070003" w:tentative="1">
+      <w:start w:val="1"/>
+      <w:numFmt w:val="bullet"/>
+      <w:lvlText w:val="o"/>
+      <w:lvlJc w:val="left"/>
+      <w:pPr>
+        <w:ind w:left="5760" w:hanging="360"/>
+      </w:pPr>
+      <w:rPr>
+        <w:rFonts w:ascii="Courier New" w:hAnsi="Courier New" w:cs="Courier New" w:hint="default"/>
+      </w:rPr>
+    </w:lvl>
+    <w:lvl w:ilvl="8" w:tplc="0C070005" w:tentative="1">
+      <w:start w:val="1"/>
+      <w:numFmt w:val="bullet"/>
+      <w:lvlText w:val=""/>
+      <w:lvlJc w:val="left"/>
+      <w:pPr>
+        <w:ind w:left="6480" w:hanging="360"/>
+      </w:pPr>
+      <w:rPr>
+        <w:rFonts w:ascii="Wingdings" w:hAnsi="Wingdings" w:hint="default"/>
+      </w:rPr>
+    </w:lvl>
+  </w:abstractNum>
+  <w:abstractNum w:abstractNumId="9">
     <w:nsid w:val="24533C58"/>
     <w:multiLevelType w:val="hybridMultilevel"/>
     <w:tmpl w:val="8DD6BCE4"/>
@@ -8433,7 +8773,7 @@
       </w:rPr>
     </w:lvl>
   </w:abstractNum>
-  <w:abstractNum w:abstractNumId="9">
+  <w:abstractNum w:abstractNumId="10">
     <w:nsid w:val="2D984D91"/>
     <w:multiLevelType w:val="multilevel"/>
     <w:tmpl w:val="0C07001F"/>
@@ -8519,7 +8859,7 @@
       </w:pPr>
     </w:lvl>
   </w:abstractNum>
-  <w:abstractNum w:abstractNumId="10">
+  <w:abstractNum w:abstractNumId="11">
     <w:nsid w:val="2E791953"/>
     <w:multiLevelType w:val="multilevel"/>
     <w:tmpl w:val="72D6E6CC"/>
@@ -8668,7 +9008,7 @@
       </w:rPr>
     </w:lvl>
   </w:abstractNum>
-  <w:abstractNum w:abstractNumId="11">
+  <w:abstractNum w:abstractNumId="12">
     <w:nsid w:val="2E94298D"/>
     <w:multiLevelType w:val="hybridMultilevel"/>
     <w:tmpl w:val="B3A0A7A2"/>
@@ -8781,7 +9121,7 @@
       </w:rPr>
     </w:lvl>
   </w:abstractNum>
-  <w:abstractNum w:abstractNumId="12">
+  <w:abstractNum w:abstractNumId="13">
     <w:nsid w:val="307416D4"/>
     <w:multiLevelType w:val="multilevel"/>
     <w:tmpl w:val="0C07001F"/>
@@ -8867,7 +9207,7 @@
       </w:pPr>
     </w:lvl>
   </w:abstractNum>
-  <w:abstractNum w:abstractNumId="13">
+  <w:abstractNum w:abstractNumId="14">
     <w:nsid w:val="342F2DD4"/>
     <w:multiLevelType w:val="hybridMultilevel"/>
     <w:tmpl w:val="A71C78D6"/>
@@ -8980,7 +9320,7 @@
       </w:rPr>
     </w:lvl>
   </w:abstractNum>
-  <w:abstractNum w:abstractNumId="14">
+  <w:abstractNum w:abstractNumId="15">
     <w:nsid w:val="34AE3A9A"/>
     <w:multiLevelType w:val="multilevel"/>
     <w:tmpl w:val="D7B27712"/>
@@ -9129,7 +9469,7 @@
       </w:rPr>
     </w:lvl>
   </w:abstractNum>
-  <w:abstractNum w:abstractNumId="15">
+  <w:abstractNum w:abstractNumId="16">
     <w:nsid w:val="36EF1CDC"/>
     <w:multiLevelType w:val="multilevel"/>
     <w:tmpl w:val="99D4DE9E"/>
@@ -9278,7 +9618,7 @@
       </w:rPr>
     </w:lvl>
   </w:abstractNum>
-  <w:abstractNum w:abstractNumId="16">
+  <w:abstractNum w:abstractNumId="17">
     <w:nsid w:val="373360E6"/>
     <w:multiLevelType w:val="hybridMultilevel"/>
     <w:tmpl w:val="7BC22EF0"/>
@@ -9391,7 +9731,7 @@
       </w:rPr>
     </w:lvl>
   </w:abstractNum>
-  <w:abstractNum w:abstractNumId="17">
+  <w:abstractNum w:abstractNumId="18">
     <w:nsid w:val="389F599A"/>
     <w:multiLevelType w:val="multilevel"/>
     <w:tmpl w:val="85CA0F44"/>
@@ -9540,7 +9880,7 @@
       </w:rPr>
     </w:lvl>
   </w:abstractNum>
-  <w:abstractNum w:abstractNumId="18">
+  <w:abstractNum w:abstractNumId="19">
     <w:nsid w:val="3AAB799E"/>
     <w:multiLevelType w:val="hybridMultilevel"/>
     <w:tmpl w:val="0848130A"/>
@@ -9653,7 +9993,7 @@
       </w:rPr>
     </w:lvl>
   </w:abstractNum>
-  <w:abstractNum w:abstractNumId="19">
+  <w:abstractNum w:abstractNumId="20">
     <w:nsid w:val="41744932"/>
     <w:multiLevelType w:val="hybridMultilevel"/>
     <w:tmpl w:val="43C088BA"/>
@@ -9766,7 +10106,7 @@
       </w:rPr>
     </w:lvl>
   </w:abstractNum>
-  <w:abstractNum w:abstractNumId="20">
+  <w:abstractNum w:abstractNumId="21">
     <w:nsid w:val="43206B41"/>
     <w:multiLevelType w:val="hybridMultilevel"/>
     <w:tmpl w:val="DCAE9466"/>
@@ -9879,7 +10219,7 @@
       </w:rPr>
     </w:lvl>
   </w:abstractNum>
-  <w:abstractNum w:abstractNumId="21">
+  <w:abstractNum w:abstractNumId="22">
     <w:nsid w:val="457B46F1"/>
     <w:multiLevelType w:val="hybridMultilevel"/>
     <w:tmpl w:val="8A3454CE"/>
@@ -9992,7 +10332,7 @@
       </w:rPr>
     </w:lvl>
   </w:abstractNum>
-  <w:abstractNum w:abstractNumId="22">
+  <w:abstractNum w:abstractNumId="23">
     <w:nsid w:val="468A58E9"/>
     <w:multiLevelType w:val="hybridMultilevel"/>
     <w:tmpl w:val="AC3E3E00"/>
@@ -10105,7 +10445,7 @@
       </w:rPr>
     </w:lvl>
   </w:abstractNum>
-  <w:abstractNum w:abstractNumId="23">
+  <w:abstractNum w:abstractNumId="24">
     <w:nsid w:val="509522B3"/>
     <w:multiLevelType w:val="multilevel"/>
     <w:tmpl w:val="EF94BC68"/>
@@ -10218,7 +10558,7 @@
       </w:rPr>
     </w:lvl>
   </w:abstractNum>
-  <w:abstractNum w:abstractNumId="24">
+  <w:abstractNum w:abstractNumId="25">
     <w:nsid w:val="51625D96"/>
     <w:multiLevelType w:val="hybridMultilevel"/>
     <w:tmpl w:val="F8DE22C8"/>
@@ -10331,7 +10671,7 @@
       </w:rPr>
     </w:lvl>
   </w:abstractNum>
-  <w:abstractNum w:abstractNumId="25">
+  <w:abstractNum w:abstractNumId="26">
     <w:nsid w:val="54B15870"/>
     <w:multiLevelType w:val="hybridMultilevel"/>
     <w:tmpl w:val="F3B4DB76"/>
@@ -10444,7 +10784,7 @@
       </w:rPr>
     </w:lvl>
   </w:abstractNum>
-  <w:abstractNum w:abstractNumId="26">
+  <w:abstractNum w:abstractNumId="27">
     <w:nsid w:val="567D508F"/>
     <w:multiLevelType w:val="multilevel"/>
     <w:tmpl w:val="977027E2"/>
@@ -10593,7 +10933,7 @@
       </w:rPr>
     </w:lvl>
   </w:abstractNum>
-  <w:abstractNum w:abstractNumId="27">
+  <w:abstractNum w:abstractNumId="28">
     <w:nsid w:val="5AD27716"/>
     <w:multiLevelType w:val="multilevel"/>
     <w:tmpl w:val="3B8828F8"/>
@@ -10689,7 +11029,7 @@
       </w:pPr>
     </w:lvl>
   </w:abstractNum>
-  <w:abstractNum w:abstractNumId="28">
+  <w:abstractNum w:abstractNumId="29">
     <w:nsid w:val="5B3B2D62"/>
     <w:multiLevelType w:val="multilevel"/>
     <w:tmpl w:val="7AF22948"/>
@@ -10838,7 +11178,7 @@
       </w:rPr>
     </w:lvl>
   </w:abstractNum>
-  <w:abstractNum w:abstractNumId="29">
+  <w:abstractNum w:abstractNumId="30">
     <w:nsid w:val="7572746F"/>
     <w:multiLevelType w:val="multilevel"/>
     <w:tmpl w:val="3CEA6B6E"/>
@@ -10987,7 +11327,7 @@
       </w:rPr>
     </w:lvl>
   </w:abstractNum>
-  <w:abstractNum w:abstractNumId="30">
+  <w:abstractNum w:abstractNumId="31">
     <w:nsid w:val="7C187B06"/>
     <w:multiLevelType w:val="hybridMultilevel"/>
     <w:tmpl w:val="C6C4DE7E"/>
@@ -11100,7 +11440,7 @@
       </w:rPr>
     </w:lvl>
   </w:abstractNum>
-  <w:abstractNum w:abstractNumId="31">
+  <w:abstractNum w:abstractNumId="32">
     <w:nsid w:val="7E125815"/>
     <w:multiLevelType w:val="multilevel"/>
     <w:tmpl w:val="E876B980"/>
@@ -11217,97 +11557,100 @@
     <w:abstractNumId w:val="3"/>
   </w:num>
   <w:num w:numId="2">
-    <w:abstractNumId w:val="22"/>
+    <w:abstractNumId w:val="23"/>
   </w:num>
   <w:num w:numId="3">
     <w:abstractNumId w:val="7"/>
   </w:num>
   <w:num w:numId="4">
-    <w:abstractNumId w:val="16"/>
+    <w:abstractNumId w:val="17"/>
   </w:num>
   <w:num w:numId="5">
     <w:abstractNumId w:val="6"/>
   </w:num>
   <w:num w:numId="6">
+    <w:abstractNumId w:val="19"/>
+  </w:num>
+  <w:num w:numId="7">
+    <w:abstractNumId w:val="11"/>
+  </w:num>
+  <w:num w:numId="8">
+    <w:abstractNumId w:val="27"/>
+  </w:num>
+  <w:num w:numId="9">
     <w:abstractNumId w:val="18"/>
   </w:num>
-  <w:num w:numId="7">
-    <w:abstractNumId w:val="10"/>
-  </w:num>
-  <w:num w:numId="8">
-    <w:abstractNumId w:val="26"/>
-  </w:num>
-  <w:num w:numId="9">
-    <w:abstractNumId w:val="17"/>
-  </w:num>
   <w:num w:numId="10">
-    <w:abstractNumId w:val="14"/>
+    <w:abstractNumId w:val="15"/>
   </w:num>
   <w:num w:numId="11">
     <w:abstractNumId w:val="1"/>
   </w:num>
   <w:num w:numId="12">
-    <w:abstractNumId w:val="19"/>
+    <w:abstractNumId w:val="20"/>
   </w:num>
   <w:num w:numId="13">
-    <w:abstractNumId w:val="13"/>
+    <w:abstractNumId w:val="14"/>
   </w:num>
   <w:num w:numId="14">
     <w:abstractNumId w:val="5"/>
   </w:num>
   <w:num w:numId="15">
-    <w:abstractNumId w:val="30"/>
+    <w:abstractNumId w:val="31"/>
   </w:num>
   <w:num w:numId="16">
     <w:abstractNumId w:val="2"/>
   </w:num>
   <w:num w:numId="17">
-    <w:abstractNumId w:val="24"/>
+    <w:abstractNumId w:val="25"/>
   </w:num>
   <w:num w:numId="18">
-    <w:abstractNumId w:val="25"/>
+    <w:abstractNumId w:val="26"/>
   </w:num>
   <w:num w:numId="19">
-    <w:abstractNumId w:val="8"/>
+    <w:abstractNumId w:val="9"/>
   </w:num>
   <w:num w:numId="20">
     <w:abstractNumId w:val="0"/>
   </w:num>
   <w:num w:numId="21">
-    <w:abstractNumId w:val="20"/>
+    <w:abstractNumId w:val="21"/>
   </w:num>
   <w:num w:numId="22">
-    <w:abstractNumId w:val="21"/>
+    <w:abstractNumId w:val="22"/>
   </w:num>
   <w:num w:numId="23">
-    <w:abstractNumId w:val="15"/>
+    <w:abstractNumId w:val="16"/>
   </w:num>
   <w:num w:numId="24">
-    <w:abstractNumId w:val="29"/>
+    <w:abstractNumId w:val="30"/>
   </w:num>
   <w:num w:numId="25">
-    <w:abstractNumId w:val="28"/>
+    <w:abstractNumId w:val="29"/>
   </w:num>
   <w:num w:numId="26">
     <w:abstractNumId w:val="4"/>
   </w:num>
   <w:num w:numId="27">
-    <w:abstractNumId w:val="9"/>
+    <w:abstractNumId w:val="10"/>
   </w:num>
   <w:num w:numId="28">
-    <w:abstractNumId w:val="31"/>
+    <w:abstractNumId w:val="32"/>
   </w:num>
   <w:num w:numId="29">
-    <w:abstractNumId w:val="23"/>
+    <w:abstractNumId w:val="24"/>
   </w:num>
   <w:num w:numId="30">
-    <w:abstractNumId w:val="27"/>
+    <w:abstractNumId w:val="28"/>
   </w:num>
   <w:num w:numId="31">
+    <w:abstractNumId w:val="13"/>
+  </w:num>
+  <w:num w:numId="32">
     <w:abstractNumId w:val="12"/>
   </w:num>
-  <w:num w:numId="32">
-    <w:abstractNumId w:val="11"/>
+  <w:num w:numId="33">
+    <w:abstractNumId w:val="8"/>
   </w:num>
 </w:numbering>
 </file>
@@ -11568,7 +11911,6 @@
   <w:style w:type="character" w:default="1" w:styleId="Absatz-Standardschriftart">
     <w:name w:val="Default Paragraph Font"/>
     <w:uiPriority w:val="1"/>
-    <w:semiHidden/>
     <w:unhideWhenUsed/>
   </w:style>
   <w:style w:type="table" w:default="1" w:styleId="NormaleTabelle">
@@ -12672,7 +13014,6 @@
   <w:style w:type="character" w:default="1" w:styleId="Absatz-Standardschriftart">
     <w:name w:val="Default Paragraph Font"/>
     <w:uiPriority w:val="1"/>
-    <w:semiHidden/>
     <w:unhideWhenUsed/>
   </w:style>
   <w:style w:type="table" w:default="1" w:styleId="NormaleTabelle">
@@ -13845,7 +14186,7 @@
 </file>
 
 <file path=customXml/itemProps2.xml><?xml version="1.0" encoding="utf-8"?>
-<ds:datastoreItem xmlns:ds="http://schemas.openxmlformats.org/officeDocument/2006/customXml" ds:itemID="{0AB0E90E-AA36-4288-98C4-CBFA03CFB791}">
+<ds:datastoreItem xmlns:ds="http://schemas.openxmlformats.org/officeDocument/2006/customXml" ds:itemID="{43D6235C-4CEB-451F-B439-B9D3EFB79AE5}">
   <ds:schemaRefs>
     <ds:schemaRef ds:uri="http://schemas.openxmlformats.org/officeDocument/2006/bibliography"/>
   </ds:schemaRefs>

</xml_diff>